<commit_message>
updated bachelor payment templates
</commit_message>
<xml_diff>
--- a/admission-api/private/templates/BACHELOR_121_PROFESSIONAL_FULL_TIME_MONTHLY.docx
+++ b/admission-api/private/templates/BACHELOR_121_PROFESSIONAL_FULL_TIME_MONTHLY.docx
@@ -10,9 +10,8 @@
         <w:jc w:val="center"/>
         <w:rPr>
           <w:rFonts w:ascii="Times New Roman" w:hAnsi="Times New Roman"/>
-          <w:bCs/>
-          <w:sz w:val="18"/>
-          <w:szCs w:val="18"/>
+          <w:b/>
+          <w:sz w:val="20"/>
         </w:rPr>
       </w:pPr>
     </w:p>
@@ -24,19 +23,6 @@
         <w:jc w:val="center"/>
         <w:rPr>
           <w:rFonts w:ascii="Times New Roman" w:hAnsi="Times New Roman"/>
-          <w:b/>
-          <w:sz w:val="20"/>
-        </w:rPr>
-      </w:pPr>
-    </w:p>
-    <w:p>
-      <w:pPr>
-        <w:pStyle w:val="a6"/>
-        <w:spacing w:before="0"/>
-        <w:ind w:firstLine="0"/>
-        <w:jc w:val="center"/>
-        <w:rPr>
-          <w:rFonts w:ascii="Times New Roman" w:hAnsi="Times New Roman"/>
           <w:sz w:val="20"/>
         </w:rPr>
       </w:pPr>
@@ -91,8 +77,8 @@
         <w:tblLook w:val="04A0" w:firstRow="1" w:lastRow="0" w:firstColumn="1" w:lastColumn="0" w:noHBand="0" w:noVBand="1"/>
       </w:tblPr>
       <w:tblGrid>
-        <w:gridCol w:w="5299"/>
-        <w:gridCol w:w="5476"/>
+        <w:gridCol w:w="5518"/>
+        <w:gridCol w:w="5703"/>
       </w:tblGrid>
       <w:tr>
         <w:tc>
@@ -234,15 +220,15 @@
         <mc:AlternateContent>
           <mc:Choice Requires="wps">
             <w:drawing>
-              <wp:anchor distT="45720" distB="45720" distL="114300" distR="114300" simplePos="0" relativeHeight="252050944" behindDoc="0" locked="0" layoutInCell="1" allowOverlap="1" wp14:anchorId="0E501730" wp14:editId="11687FCA">
+              <wp:anchor distT="45720" distB="45720" distL="114300" distR="114300" simplePos="0" relativeHeight="252050944" behindDoc="0" locked="0" layoutInCell="1" allowOverlap="1" wp14:anchorId="0E501730" wp14:editId="3BE42C2C">
                 <wp:simplePos x="0" y="0"/>
                 <wp:positionH relativeFrom="margin">
-                  <wp:posOffset>1667510</wp:posOffset>
+                  <wp:posOffset>1666875</wp:posOffset>
                 </wp:positionH>
                 <wp:positionV relativeFrom="paragraph">
-                  <wp:posOffset>100420</wp:posOffset>
+                  <wp:posOffset>99695</wp:posOffset>
                 </wp:positionV>
-                <wp:extent cx="4948856" cy="1404620"/>
+                <wp:extent cx="5267325" cy="1404620"/>
                 <wp:effectExtent l="0" t="0" r="0" b="1270"/>
                 <wp:wrapNone/>
                 <wp:docPr id="15" name="Текстове поле 2"/>
@@ -258,7 +244,7 @@
                       <wps:spPr bwMode="auto">
                         <a:xfrm>
                           <a:off x="0" y="0"/>
-                          <a:ext cx="4948856" cy="1404620"/>
+                          <a:ext cx="5267325" cy="1404620"/>
                         </a:xfrm>
                         <a:prstGeom prst="rect">
                           <a:avLst/>
@@ -288,6 +274,7 @@
                               </w:rPr>
                               <w:t>{#</w:t>
                             </w:r>
+                            <w:proofErr w:type="gramStart"/>
                             <w:r>
                               <w:rPr>
                                 <w:sz w:val="20"/>
@@ -303,6 +290,7 @@
                               <w:t>}{</w:t>
                             </w:r>
                             <w:proofErr w:type="spellStart"/>
+                            <w:proofErr w:type="gramEnd"/>
                             <w:r>
                               <w:rPr>
                                 <w:sz w:val="20"/>
@@ -382,13 +370,13 @@
               </wp:anchor>
             </w:drawing>
           </mc:Choice>
-          <mc:Fallback xmlns:w16cex="http://schemas.microsoft.com/office/word/2018/wordml/cex" xmlns:w16="http://schemas.microsoft.com/office/word/2018/wordml" xmlns:w16sdtdh="http://schemas.microsoft.com/office/word/2020/wordml/sdtdatahash">
+          <mc:Fallback>
             <w:pict>
               <v:shapetype w14:anchorId="0E501730" id="_x0000_t202" coordsize="21600,21600" o:spt="202" path="m,l,21600r21600,l21600,xe">
                 <v:stroke joinstyle="miter"/>
                 <v:path gradientshapeok="t" o:connecttype="rect"/>
               </v:shapetype>
-              <v:shape id="Текстове поле 2" o:spid="_x0000_s1026" type="#_x0000_t202" style="position:absolute;left:0;text-align:left;margin-left:131.3pt;margin-top:7.9pt;width:389.65pt;height:110.6pt;z-index:252050944;visibility:visible;mso-wrap-style:square;mso-width-percent:0;mso-height-percent:200;mso-wrap-distance-left:9pt;mso-wrap-distance-top:3.6pt;mso-wrap-distance-right:9pt;mso-wrap-distance-bottom:3.6pt;mso-position-horizontal:absolute;mso-position-horizontal-relative:margin;mso-position-vertical:absolute;mso-position-vertical-relative:text;mso-width-percent:0;mso-height-percent:200;mso-width-relative:margin;mso-height-relative:margin;v-text-anchor:top" o:gfxdata="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" filled="f" stroked="f">
+              <v:shape id="Текстове поле 2" o:spid="_x0000_s1026" type="#_x0000_t202" style="position:absolute;left:0;text-align:left;margin-left:131.25pt;margin-top:7.85pt;width:414.75pt;height:110.6pt;z-index:252050944;visibility:visible;mso-wrap-style:square;mso-width-percent:0;mso-height-percent:200;mso-wrap-distance-left:9pt;mso-wrap-distance-top:3.6pt;mso-wrap-distance-right:9pt;mso-wrap-distance-bottom:3.6pt;mso-position-horizontal:absolute;mso-position-horizontal-relative:margin;mso-position-vertical:absolute;mso-position-vertical-relative:text;mso-width-percent:0;mso-height-percent:200;mso-width-relative:margin;mso-height-relative:margin;v-text-anchor:top" o:gfxdata="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" filled="f" stroked="f">
                 <v:textbox style="mso-fit-shape-to-text:t">
                   <w:txbxContent>
                     <w:p>
@@ -406,6 +394,7 @@
                         </w:rPr>
                         <w:t>{#</w:t>
                       </w:r>
+                      <w:proofErr w:type="gramStart"/>
                       <w:r>
                         <w:rPr>
                           <w:sz w:val="20"/>
@@ -418,7 +407,56 @@
                           <w:sz w:val="20"/>
                           <w:lang w:val="en-US"/>
                         </w:rPr>
-                        <w:t>}{lastName} {firstName} {middleName}{/</w:t>
+                        <w:t>}{</w:t>
+                      </w:r>
+                      <w:proofErr w:type="spellStart"/>
+                      <w:proofErr w:type="gramEnd"/>
+                      <w:r>
+                        <w:rPr>
+                          <w:sz w:val="20"/>
+                          <w:lang w:val="en-US"/>
+                        </w:rPr>
+                        <w:t>lastName</w:t>
+                      </w:r>
+                      <w:proofErr w:type="spellEnd"/>
+                      <w:r>
+                        <w:rPr>
+                          <w:sz w:val="20"/>
+                          <w:lang w:val="en-US"/>
+                        </w:rPr>
+                        <w:t>} {</w:t>
+                      </w:r>
+                      <w:proofErr w:type="spellStart"/>
+                      <w:r>
+                        <w:rPr>
+                          <w:sz w:val="20"/>
+                          <w:lang w:val="en-US"/>
+                        </w:rPr>
+                        <w:t>firstName</w:t>
+                      </w:r>
+                      <w:proofErr w:type="spellEnd"/>
+                      <w:r>
+                        <w:rPr>
+                          <w:sz w:val="20"/>
+                          <w:lang w:val="en-US"/>
+                        </w:rPr>
+                        <w:t>} {</w:t>
+                      </w:r>
+                      <w:proofErr w:type="spellStart"/>
+                      <w:r>
+                        <w:rPr>
+                          <w:sz w:val="20"/>
+                          <w:lang w:val="en-US"/>
+                        </w:rPr>
+                        <w:t>middleName</w:t>
+                      </w:r>
+                      <w:proofErr w:type="spellEnd"/>
+                      <w:r>
+                        <w:rPr>
+                          <w:sz w:val="20"/>
+                          <w:lang w:val="en-US"/>
+                        </w:rPr>
+                        <w:t>}{/</w:t>
                       </w:r>
                       <w:r>
                         <w:rPr>
@@ -474,7 +512,20 @@
         <w:rPr>
           <w:sz w:val="20"/>
         </w:rPr>
-        <w:t>та замовник освітньої послуги ______________________________________________________________________________</w:t>
+        <w:t>та замовник освітньої послуги _____________________________________________________________________________</w:t>
+      </w:r>
+      <w:r>
+        <w:rPr>
+          <w:sz w:val="20"/>
+          <w:lang w:val="en-US"/>
+        </w:rPr>
+        <w:t>_____</w:t>
+      </w:r>
+      <w:r>
+        <w:rPr>
+          <w:sz w:val="20"/>
+        </w:rPr>
+        <w:t>_</w:t>
       </w:r>
     </w:p>
     <w:p>
@@ -509,7 +560,20 @@
         <w:rPr>
           <w:sz w:val="20"/>
         </w:rPr>
-        <w:t>(далі – замовник) в особі* __________________________________________________________________________________,</w:t>
+        <w:t>(далі – замовник) в особі* ________________________________________________________________________________</w:t>
+      </w:r>
+      <w:r>
+        <w:rPr>
+          <w:sz w:val="20"/>
+          <w:lang w:val="en-US"/>
+        </w:rPr>
+        <w:t>_____</w:t>
+      </w:r>
+      <w:r>
+        <w:rPr>
+          <w:sz w:val="20"/>
+        </w:rPr>
+        <w:t>__,</w:t>
       </w:r>
     </w:p>
     <w:p>
@@ -539,7 +603,20 @@
         <w:rPr>
           <w:sz w:val="20"/>
         </w:rPr>
-        <w:t>який (-ка) діє на підставі ___________________________________________________________________________________</w:t>
+        <w:t>який (-ка) діє на підставі ________________________________________________________________________________</w:t>
+      </w:r>
+      <w:r>
+        <w:rPr>
+          <w:sz w:val="20"/>
+          <w:lang w:val="ru-RU"/>
+        </w:rPr>
+        <w:t>_____</w:t>
+      </w:r>
+      <w:r>
+        <w:rPr>
+          <w:sz w:val="20"/>
+        </w:rPr>
+        <w:t>___</w:t>
       </w:r>
     </w:p>
     <w:p>
@@ -558,15 +635,15 @@
         <mc:AlternateContent>
           <mc:Choice Requires="wps">
             <w:drawing>
-              <wp:anchor distT="45720" distB="45720" distL="114300" distR="114300" simplePos="0" relativeHeight="252056064" behindDoc="0" locked="0" layoutInCell="1" allowOverlap="1" wp14:anchorId="6F26E2C2" wp14:editId="70FB296B">
+              <wp:anchor distT="45720" distB="45720" distL="114300" distR="114300" simplePos="0" relativeHeight="252056064" behindDoc="0" locked="0" layoutInCell="1" allowOverlap="1" wp14:anchorId="6F26E2C2" wp14:editId="4B534E70">
                 <wp:simplePos x="0" y="0"/>
                 <wp:positionH relativeFrom="margin">
-                  <wp:posOffset>1498600</wp:posOffset>
+                  <wp:posOffset>1495425</wp:posOffset>
                 </wp:positionH>
                 <wp:positionV relativeFrom="paragraph">
-                  <wp:posOffset>72480</wp:posOffset>
+                  <wp:posOffset>72390</wp:posOffset>
                 </wp:positionV>
-                <wp:extent cx="5138687" cy="1404620"/>
+                <wp:extent cx="5467350" cy="1404620"/>
                 <wp:effectExtent l="0" t="0" r="0" b="1270"/>
                 <wp:wrapNone/>
                 <wp:docPr id="217" name="Текстове поле 2"/>
@@ -582,7 +659,7 @@
                       <wps:spPr bwMode="auto">
                         <a:xfrm>
                           <a:off x="0" y="0"/>
-                          <a:ext cx="5138687" cy="1404620"/>
+                          <a:ext cx="5467350" cy="1404620"/>
                         </a:xfrm>
                         <a:prstGeom prst="rect">
                           <a:avLst/>
@@ -610,9 +687,18 @@
                                 <w:sz w:val="20"/>
                                 <w:lang w:val="en-US"/>
                               </w:rPr>
-                              <w:t>{#entrant}{</w:t>
+                              <w:t>{#</w:t>
+                            </w:r>
+                            <w:proofErr w:type="gramStart"/>
+                            <w:r>
+                              <w:rPr>
+                                <w:sz w:val="20"/>
+                                <w:lang w:val="en-US"/>
+                              </w:rPr>
+                              <w:t>entrant}{</w:t>
                             </w:r>
                             <w:proofErr w:type="spellStart"/>
+                            <w:proofErr w:type="gramEnd"/>
                             <w:r>
                               <w:rPr>
                                 <w:sz w:val="20"/>
@@ -678,9 +764,9 @@
               </wp:anchor>
             </w:drawing>
           </mc:Choice>
-          <mc:Fallback xmlns:w16cex="http://schemas.microsoft.com/office/word/2018/wordml/cex" xmlns:w16="http://schemas.microsoft.com/office/word/2018/wordml" xmlns:w16sdtdh="http://schemas.microsoft.com/office/word/2020/wordml/sdtdatahash">
+          <mc:Fallback>
             <w:pict>
-              <v:shape w14:anchorId="6F26E2C2" id="_x0000_s1027" type="#_x0000_t202" style="position:absolute;left:0;text-align:left;margin-left:118pt;margin-top:5.7pt;width:404.6pt;height:110.6pt;z-index:252056064;visibility:visible;mso-wrap-style:square;mso-width-percent:0;mso-height-percent:200;mso-wrap-distance-left:9pt;mso-wrap-distance-top:3.6pt;mso-wrap-distance-right:9pt;mso-wrap-distance-bottom:3.6pt;mso-position-horizontal:absolute;mso-position-horizontal-relative:margin;mso-position-vertical:absolute;mso-position-vertical-relative:text;mso-width-percent:0;mso-height-percent:200;mso-width-relative:margin;mso-height-relative:margin;v-text-anchor:top" o:gfxdata="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" filled="f" stroked="f">
+              <v:shape w14:anchorId="6F26E2C2" id="_x0000_s1027" type="#_x0000_t202" style="position:absolute;left:0;text-align:left;margin-left:117.75pt;margin-top:5.7pt;width:430.5pt;height:110.6pt;z-index:252056064;visibility:visible;mso-wrap-style:square;mso-width-percent:0;mso-height-percent:200;mso-wrap-distance-left:9pt;mso-wrap-distance-top:3.6pt;mso-wrap-distance-right:9pt;mso-wrap-distance-bottom:3.6pt;mso-position-horizontal:absolute;mso-position-horizontal-relative:margin;mso-position-vertical:absolute;mso-position-vertical-relative:text;mso-width-percent:0;mso-height-percent:200;mso-width-relative:margin;mso-height-relative:margin;v-text-anchor:top" o:gfxdata="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" filled="f" stroked="f">
                 <v:textbox style="mso-fit-shape-to-text:t">
                   <w:txbxContent>
                     <w:p>
@@ -696,7 +782,64 @@
                           <w:sz w:val="20"/>
                           <w:lang w:val="en-US"/>
                         </w:rPr>
-                        <w:t>{#entrant}{lastName} {firstName} {middleName}{/entrant}</w:t>
+                        <w:t>{#</w:t>
+                      </w:r>
+                      <w:proofErr w:type="gramStart"/>
+                      <w:r>
+                        <w:rPr>
+                          <w:sz w:val="20"/>
+                          <w:lang w:val="en-US"/>
+                        </w:rPr>
+                        <w:t>entrant}{</w:t>
+                      </w:r>
+                      <w:proofErr w:type="spellStart"/>
+                      <w:proofErr w:type="gramEnd"/>
+                      <w:r>
+                        <w:rPr>
+                          <w:sz w:val="20"/>
+                          <w:lang w:val="en-US"/>
+                        </w:rPr>
+                        <w:t>lastName</w:t>
+                      </w:r>
+                      <w:proofErr w:type="spellEnd"/>
+                      <w:r>
+                        <w:rPr>
+                          <w:sz w:val="20"/>
+                          <w:lang w:val="en-US"/>
+                        </w:rPr>
+                        <w:t>} {</w:t>
+                      </w:r>
+                      <w:proofErr w:type="spellStart"/>
+                      <w:r>
+                        <w:rPr>
+                          <w:sz w:val="20"/>
+                          <w:lang w:val="en-US"/>
+                        </w:rPr>
+                        <w:t>firstName</w:t>
+                      </w:r>
+                      <w:proofErr w:type="spellEnd"/>
+                      <w:r>
+                        <w:rPr>
+                          <w:sz w:val="20"/>
+                          <w:lang w:val="en-US"/>
+                        </w:rPr>
+                        <w:t>} {</w:t>
+                      </w:r>
+                      <w:proofErr w:type="spellStart"/>
+                      <w:r>
+                        <w:rPr>
+                          <w:sz w:val="20"/>
+                          <w:lang w:val="en-US"/>
+                        </w:rPr>
+                        <w:t>middleName</w:t>
+                      </w:r>
+                      <w:proofErr w:type="spellEnd"/>
+                      <w:r>
+                        <w:rPr>
+                          <w:sz w:val="20"/>
+                          <w:lang w:val="en-US"/>
+                        </w:rPr>
+                        <w:t>}{/entrant}</w:t>
                       </w:r>
                     </w:p>
                   </w:txbxContent>
@@ -726,7 +869,20 @@
         <w:rPr>
           <w:sz w:val="20"/>
         </w:rPr>
-        <w:t>для здобувача вищої освіти _________________________________________________________________________________</w:t>
+        <w:t>для здобувача вищої освіти _______________________________________________________________________________</w:t>
+      </w:r>
+      <w:r>
+        <w:rPr>
+          <w:sz w:val="20"/>
+          <w:lang w:val="en-US"/>
+        </w:rPr>
+        <w:t>_____</w:t>
+      </w:r>
+      <w:r>
+        <w:rPr>
+          <w:sz w:val="20"/>
+        </w:rPr>
+        <w:t>__</w:t>
       </w:r>
     </w:p>
     <w:p>
@@ -1206,101 +1362,7 @@
           <w:rFonts w:ascii="Times New Roman" w:hAnsi="Times New Roman"/>
           <w:sz w:val="20"/>
         </w:rPr>
-        <w:t xml:space="preserve">Загальна вартість платної освітньої послуги за весь строк навчання становить </w:t>
-      </w:r>
-      <w:r>
-        <w:rPr>
-          <w:rFonts w:ascii="Times New Roman" w:hAnsi="Times New Roman"/>
-          <w:b/>
-          <w:sz w:val="20"/>
-          <w:u w:val="single"/>
-        </w:rPr>
-        <w:t>219 </w:t>
-      </w:r>
-      <w:r>
-        <w:rPr>
-          <w:rFonts w:ascii="Times New Roman" w:hAnsi="Times New Roman"/>
-          <w:b/>
-          <w:sz w:val="20"/>
-          <w:u w:val="single"/>
-        </w:rPr>
-        <w:t>600</w:t>
-      </w:r>
-      <w:r>
-        <w:rPr>
-          <w:rFonts w:ascii="Times New Roman" w:hAnsi="Times New Roman"/>
-          <w:b/>
-          <w:sz w:val="20"/>
-          <w:u w:val="single"/>
-        </w:rPr>
-        <w:t>,00</w:t>
-      </w:r>
-      <w:r>
-        <w:rPr>
-          <w:rFonts w:ascii="Times New Roman" w:hAnsi="Times New Roman"/>
-          <w:b/>
-          <w:sz w:val="20"/>
-          <w:u w:val="single"/>
-        </w:rPr>
-        <w:t xml:space="preserve"> (</w:t>
-      </w:r>
-      <w:r>
-        <w:rPr>
-          <w:rFonts w:ascii="Times New Roman" w:hAnsi="Times New Roman"/>
-          <w:b/>
-          <w:sz w:val="20"/>
-          <w:u w:val="single"/>
-        </w:rPr>
-        <w:t>двісті</w:t>
-      </w:r>
-      <w:r>
-        <w:rPr>
-          <w:rFonts w:ascii="Times New Roman" w:hAnsi="Times New Roman"/>
-          <w:b/>
-          <w:sz w:val="20"/>
-          <w:u w:val="single"/>
-        </w:rPr>
-        <w:t xml:space="preserve"> </w:t>
-      </w:r>
-      <w:r>
-        <w:rPr>
-          <w:rFonts w:ascii="Times New Roman" w:hAnsi="Times New Roman"/>
-          <w:b/>
-          <w:sz w:val="20"/>
-          <w:u w:val="single"/>
-        </w:rPr>
-        <w:t xml:space="preserve">дев’ятнадцять </w:t>
-      </w:r>
-      <w:r>
-        <w:rPr>
-          <w:rFonts w:ascii="Times New Roman" w:hAnsi="Times New Roman"/>
-          <w:b/>
-          <w:sz w:val="20"/>
-          <w:u w:val="single"/>
-        </w:rPr>
-        <w:t>тисяч шістсот)</w:t>
-      </w:r>
-      <w:r>
-        <w:rPr>
-          <w:rFonts w:ascii="Times New Roman" w:hAnsi="Times New Roman"/>
-          <w:sz w:val="20"/>
-        </w:rPr>
-        <w:t xml:space="preserve"> гривень без урахування індексу інфляції, який</w:t>
-      </w:r>
-      <w:r>
-        <w:rPr>
-          <w:rFonts w:ascii="Times New Roman" w:hAnsi="Times New Roman"/>
-          <w:i/>
-          <w:sz w:val="20"/>
-        </w:rPr>
-        <w:t xml:space="preserve"> </w:t>
-      </w:r>
-      <w:r>
-        <w:rPr>
-          <w:rFonts w:ascii="Times New Roman" w:hAnsi="Times New Roman"/>
-          <w:sz w:val="20"/>
-        </w:rPr>
-        <w:t xml:space="preserve">враховується в наступні навчальні роки у випадку зміни вартості платної освітньої послуги відповідно до пп.2 п.2 розділу ІІ та п.2 розділу ІІІ договору. </w:t>
+        <w:t>Загальна вартість платної освітньої послуги за весь строк навчання становить</w:t>
       </w:r>
     </w:p>
     <w:p>
@@ -1315,47 +1377,403 @@
         <w:jc w:val="both"/>
         <w:rPr>
           <w:rFonts w:ascii="Times New Roman" w:hAnsi="Times New Roman"/>
+          <w:i/>
           <w:sz w:val="20"/>
         </w:rPr>
       </w:pPr>
       <w:r>
         <w:rPr>
           <w:rFonts w:ascii="Times New Roman" w:hAnsi="Times New Roman"/>
-          <w:sz w:val="20"/>
-        </w:rPr>
-        <w:t xml:space="preserve">2. Університет має право в односторонньому порядку змінювати розмір плати </w:t>
-      </w:r>
-      <w:bookmarkStart w:id="7" w:name="_Hlk138930980"/>
-      <w:r>
-        <w:rPr>
-          <w:rFonts w:ascii="Times New Roman" w:hAnsi="Times New Roman"/>
-          <w:sz w:val="20"/>
-        </w:rPr>
-        <w:t xml:space="preserve">за надання платної освітньої послуги </w:t>
-      </w:r>
-      <w:bookmarkEnd w:id="7"/>
-      <w:r>
-        <w:rPr>
-          <w:rFonts w:ascii="Times New Roman" w:hAnsi="Times New Roman"/>
-          <w:sz w:val="20"/>
-        </w:rPr>
-        <w:t xml:space="preserve">не частіше одного разу на рік і не більш як </w:t>
-      </w:r>
-      <w:bookmarkStart w:id="8" w:name="_Hlk138931251"/>
-      <w:r>
-        <w:rPr>
-          <w:rFonts w:ascii="Times New Roman" w:hAnsi="Times New Roman"/>
-          <w:sz w:val="20"/>
-        </w:rPr>
-        <w:t xml:space="preserve">на офіційно визначений рівень інфляції </w:t>
-      </w:r>
-      <w:bookmarkEnd w:id="8"/>
-      <w:r>
-        <w:rPr>
-          <w:rFonts w:ascii="Times New Roman" w:hAnsi="Times New Roman"/>
-          <w:sz w:val="20"/>
-        </w:rPr>
-        <w:t xml:space="preserve">за попередній календарний рік, з обов’язковим інформуванням про це замовника відповідно до пп.1 п.1 розділу ІІ договору та без укладення сторонами додаткової угоди. Корегуванню підлягає виключно різниця між розміром оплати за весь період надання платної освітньої послуги та сумою, фактично сплаченою замовником на дату здійснення коригування. </w:t>
+          <w:b/>
+          <w:sz w:val="20"/>
+          <w:u w:val="single"/>
+        </w:rPr>
+        <w:t>219 </w:t>
+      </w:r>
+      <w:r>
+        <w:rPr>
+          <w:rFonts w:ascii="Times New Roman" w:hAnsi="Times New Roman"/>
+          <w:b/>
+          <w:sz w:val="20"/>
+          <w:u w:val="single"/>
+        </w:rPr>
+        <w:t>600</w:t>
+      </w:r>
+      <w:r>
+        <w:rPr>
+          <w:rFonts w:ascii="Times New Roman" w:hAnsi="Times New Roman"/>
+          <w:b/>
+          <w:sz w:val="20"/>
+          <w:u w:val="single"/>
+        </w:rPr>
+        <w:t>,00</w:t>
+      </w:r>
+      <w:r>
+        <w:rPr>
+          <w:rFonts w:ascii="Times New Roman" w:hAnsi="Times New Roman"/>
+          <w:b/>
+          <w:sz w:val="20"/>
+          <w:u w:val="single"/>
+        </w:rPr>
+        <w:t xml:space="preserve"> (</w:t>
+      </w:r>
+      <w:r>
+        <w:rPr>
+          <w:rFonts w:ascii="Times New Roman" w:hAnsi="Times New Roman"/>
+          <w:b/>
+          <w:sz w:val="20"/>
+          <w:u w:val="single"/>
+        </w:rPr>
+        <w:t>двісті</w:t>
+      </w:r>
+      <w:r>
+        <w:rPr>
+          <w:rFonts w:ascii="Times New Roman" w:hAnsi="Times New Roman"/>
+          <w:b/>
+          <w:sz w:val="20"/>
+          <w:u w:val="single"/>
+        </w:rPr>
+        <w:t xml:space="preserve"> </w:t>
+      </w:r>
+      <w:r>
+        <w:rPr>
+          <w:rFonts w:ascii="Times New Roman" w:hAnsi="Times New Roman"/>
+          <w:b/>
+          <w:sz w:val="20"/>
+          <w:u w:val="single"/>
+        </w:rPr>
+        <w:t xml:space="preserve">дев’ятнадцять </w:t>
+      </w:r>
+      <w:r>
+        <w:rPr>
+          <w:rFonts w:ascii="Times New Roman" w:hAnsi="Times New Roman"/>
+          <w:b/>
+          <w:sz w:val="20"/>
+          <w:u w:val="single"/>
+        </w:rPr>
+        <w:t>тисяч шістсот)</w:t>
+      </w:r>
+      <w:r>
+        <w:rPr>
+          <w:rFonts w:ascii="Times New Roman" w:hAnsi="Times New Roman"/>
+          <w:sz w:val="20"/>
+        </w:rPr>
+        <w:t xml:space="preserve"> </w:t>
+      </w:r>
+      <w:r>
+        <w:rPr>
+          <w:rFonts w:ascii="Times New Roman" w:hAnsi="Times New Roman"/>
+          <w:i/>
+          <w:sz w:val="20"/>
+        </w:rPr>
+        <w:t>в тому числі</w:t>
+      </w:r>
+    </w:p>
+    <w:p>
+      <w:pPr>
+        <w:tabs>
+          <w:tab w:val="left" w:pos="142"/>
+          <w:tab w:val="left" w:pos="284"/>
+        </w:tabs>
+        <w:ind w:firstLine="426"/>
+        <w:jc w:val="both"/>
+        <w:rPr>
+          <w:sz w:val="20"/>
+        </w:rPr>
+      </w:pPr>
+      <w:r>
+        <w:rPr>
+          <w:sz w:val="20"/>
+          <w:szCs w:val="20"/>
+        </w:rPr>
+        <w:t>в</w:t>
+      </w:r>
+      <w:r>
+        <w:rPr>
+          <w:sz w:val="20"/>
+          <w:szCs w:val="20"/>
+        </w:rPr>
+        <w:t xml:space="preserve">артість </w:t>
+      </w:r>
+      <w:r>
+        <w:rPr>
+          <w:sz w:val="20"/>
+          <w:szCs w:val="20"/>
+        </w:rPr>
+        <w:t>першого</w:t>
+      </w:r>
+      <w:r>
+        <w:rPr>
+          <w:sz w:val="20"/>
+          <w:szCs w:val="20"/>
+        </w:rPr>
+        <w:t xml:space="preserve"> року навчання </w:t>
+      </w:r>
+      <w:r>
+        <w:rPr>
+          <w:sz w:val="20"/>
+          <w:szCs w:val="20"/>
+        </w:rPr>
+        <w:t xml:space="preserve"> </w:t>
+      </w:r>
+      <w:r>
+        <w:rPr>
+          <w:sz w:val="20"/>
+          <w:szCs w:val="20"/>
+        </w:rPr>
+        <w:t xml:space="preserve"> – </w:t>
+      </w:r>
+      <w:r>
+        <w:rPr>
+          <w:sz w:val="20"/>
+          <w:szCs w:val="20"/>
+        </w:rPr>
+        <w:t xml:space="preserve">  </w:t>
+      </w:r>
+      <w:r>
+        <w:rPr>
+          <w:b/>
+          <w:bCs/>
+          <w:i/>
+          <w:iCs/>
+          <w:sz w:val="20"/>
+          <w:szCs w:val="20"/>
+        </w:rPr>
+        <w:t>54900</w:t>
+      </w:r>
+    </w:p>
+    <w:p>
+      <w:pPr>
+        <w:tabs>
+          <w:tab w:val="left" w:pos="142"/>
+          <w:tab w:val="left" w:pos="284"/>
+        </w:tabs>
+        <w:ind w:firstLine="426"/>
+        <w:jc w:val="both"/>
+        <w:rPr>
+          <w:sz w:val="20"/>
+        </w:rPr>
+      </w:pPr>
+      <w:r>
+        <w:rPr>
+          <w:sz w:val="20"/>
+          <w:szCs w:val="20"/>
+        </w:rPr>
+        <w:t>в</w:t>
+      </w:r>
+      <w:r>
+        <w:rPr>
+          <w:sz w:val="20"/>
+          <w:szCs w:val="20"/>
+        </w:rPr>
+        <w:t xml:space="preserve">артість другого року навчання </w:t>
+      </w:r>
+      <w:r>
+        <w:rPr>
+          <w:sz w:val="20"/>
+          <w:szCs w:val="20"/>
+        </w:rPr>
+        <w:t xml:space="preserve"> </w:t>
+      </w:r>
+      <w:r>
+        <w:rPr>
+          <w:sz w:val="20"/>
+          <w:szCs w:val="20"/>
+        </w:rPr>
+        <w:t xml:space="preserve"> – </w:t>
+      </w:r>
+      <w:r>
+        <w:rPr>
+          <w:sz w:val="20"/>
+          <w:szCs w:val="20"/>
+        </w:rPr>
+        <w:t xml:space="preserve">   </w:t>
+      </w:r>
+      <w:r>
+        <w:rPr>
+          <w:b/>
+          <w:bCs/>
+          <w:i/>
+          <w:iCs/>
+          <w:sz w:val="20"/>
+          <w:szCs w:val="20"/>
+        </w:rPr>
+        <w:t>54900</w:t>
+      </w:r>
+      <w:r>
+        <w:rPr>
+          <w:sz w:val="20"/>
+        </w:rPr>
+        <w:t xml:space="preserve"> </w:t>
+      </w:r>
+    </w:p>
+    <w:p>
+      <w:pPr>
+        <w:tabs>
+          <w:tab w:val="left" w:pos="142"/>
+          <w:tab w:val="left" w:pos="284"/>
+        </w:tabs>
+        <w:ind w:firstLine="426"/>
+        <w:jc w:val="both"/>
+        <w:rPr>
+          <w:sz w:val="20"/>
+        </w:rPr>
+      </w:pPr>
+      <w:r>
+        <w:rPr>
+          <w:sz w:val="20"/>
+          <w:szCs w:val="20"/>
+        </w:rPr>
+        <w:t>в</w:t>
+      </w:r>
+      <w:r>
+        <w:rPr>
+          <w:sz w:val="20"/>
+          <w:szCs w:val="20"/>
+        </w:rPr>
+        <w:t xml:space="preserve">артість </w:t>
+      </w:r>
+      <w:r>
+        <w:rPr>
+          <w:sz w:val="20"/>
+          <w:szCs w:val="20"/>
+        </w:rPr>
+        <w:t>третього</w:t>
+      </w:r>
+      <w:r>
+        <w:rPr>
+          <w:sz w:val="20"/>
+          <w:szCs w:val="20"/>
+        </w:rPr>
+        <w:t xml:space="preserve"> року навчання  </w:t>
+      </w:r>
+      <w:r>
+        <w:rPr>
+          <w:sz w:val="20"/>
+          <w:szCs w:val="20"/>
+        </w:rPr>
+        <w:t xml:space="preserve"> </w:t>
+      </w:r>
+      <w:r>
+        <w:rPr>
+          <w:sz w:val="20"/>
+          <w:szCs w:val="20"/>
+        </w:rPr>
+        <w:t xml:space="preserve">– </w:t>
+      </w:r>
+      <w:r>
+        <w:rPr>
+          <w:sz w:val="20"/>
+          <w:szCs w:val="20"/>
+        </w:rPr>
+        <w:t xml:space="preserve">  </w:t>
+      </w:r>
+      <w:r>
+        <w:rPr>
+          <w:b/>
+          <w:bCs/>
+          <w:i/>
+          <w:iCs/>
+          <w:sz w:val="20"/>
+          <w:szCs w:val="20"/>
+        </w:rPr>
+        <w:t>54900</w:t>
+      </w:r>
+      <w:r>
+        <w:rPr>
+          <w:sz w:val="20"/>
+        </w:rPr>
+        <w:t xml:space="preserve"> </w:t>
+      </w:r>
+    </w:p>
+    <w:p>
+      <w:pPr>
+        <w:tabs>
+          <w:tab w:val="left" w:pos="142"/>
+          <w:tab w:val="left" w:pos="284"/>
+        </w:tabs>
+        <w:ind w:firstLine="426"/>
+        <w:jc w:val="both"/>
+        <w:rPr>
+          <w:sz w:val="20"/>
+        </w:rPr>
+      </w:pPr>
+      <w:r>
+        <w:rPr>
+          <w:sz w:val="20"/>
+          <w:szCs w:val="20"/>
+        </w:rPr>
+        <w:t>в</w:t>
+      </w:r>
+      <w:r>
+        <w:rPr>
+          <w:sz w:val="20"/>
+          <w:szCs w:val="20"/>
+        </w:rPr>
+        <w:t xml:space="preserve">артість </w:t>
+      </w:r>
+      <w:r>
+        <w:rPr>
+          <w:sz w:val="20"/>
+          <w:szCs w:val="20"/>
+        </w:rPr>
+        <w:t>четвертого</w:t>
+      </w:r>
+      <w:r>
+        <w:rPr>
+          <w:sz w:val="20"/>
+          <w:szCs w:val="20"/>
+        </w:rPr>
+        <w:t xml:space="preserve"> року навчання – </w:t>
+      </w:r>
+      <w:r>
+        <w:rPr>
+          <w:b/>
+          <w:bCs/>
+          <w:i/>
+          <w:iCs/>
+          <w:sz w:val="20"/>
+          <w:szCs w:val="20"/>
+        </w:rPr>
+        <w:t>54900</w:t>
+      </w:r>
+    </w:p>
+    <w:p>
+      <w:pPr>
+        <w:pStyle w:val="a6"/>
+        <w:tabs>
+          <w:tab w:val="left" w:pos="426"/>
+          <w:tab w:val="left" w:pos="567"/>
+        </w:tabs>
+        <w:spacing w:before="0"/>
+        <w:ind w:firstLine="0"/>
+        <w:rPr>
+          <w:rFonts w:ascii="Times New Roman" w:hAnsi="Times New Roman"/>
+          <w:b/>
+          <w:sz w:val="20"/>
+        </w:rPr>
+      </w:pPr>
+      <w:r>
+        <w:rPr>
+          <w:rFonts w:ascii="Times New Roman" w:hAnsi="Times New Roman"/>
+          <w:sz w:val="20"/>
+        </w:rPr>
+        <w:t>гривень без урахування індексу інфляції, який</w:t>
+      </w:r>
+      <w:r>
+        <w:rPr>
+          <w:rFonts w:ascii="Times New Roman" w:hAnsi="Times New Roman"/>
+          <w:i/>
+          <w:sz w:val="20"/>
+        </w:rPr>
+        <w:t xml:space="preserve"> </w:t>
+      </w:r>
+      <w:r>
+        <w:rPr>
+          <w:rFonts w:ascii="Times New Roman" w:hAnsi="Times New Roman"/>
+          <w:sz w:val="20"/>
+        </w:rPr>
+        <w:t xml:space="preserve">враховується в наступні навчальні роки у випадку зміни вартості платної освітньої послуги відповідно до пп.2 п.2 розділу ІІ та п.2 розділу ІІІ договору. </w:t>
       </w:r>
     </w:p>
     <w:p>
@@ -1378,6 +1796,61 @@
           <w:rFonts w:ascii="Times New Roman" w:hAnsi="Times New Roman"/>
           <w:sz w:val="20"/>
         </w:rPr>
+        <w:t xml:space="preserve">2. Університет має право в односторонньому порядку змінювати розмір плати </w:t>
+      </w:r>
+      <w:bookmarkStart w:id="7" w:name="_Hlk138930980"/>
+      <w:r>
+        <w:rPr>
+          <w:rFonts w:ascii="Times New Roman" w:hAnsi="Times New Roman"/>
+          <w:sz w:val="20"/>
+        </w:rPr>
+        <w:t xml:space="preserve">за надання платної освітньої послуги </w:t>
+      </w:r>
+      <w:bookmarkEnd w:id="7"/>
+      <w:r>
+        <w:rPr>
+          <w:rFonts w:ascii="Times New Roman" w:hAnsi="Times New Roman"/>
+          <w:sz w:val="20"/>
+        </w:rPr>
+        <w:t xml:space="preserve">не частіше одного разу на рік і не більш як </w:t>
+      </w:r>
+      <w:bookmarkStart w:id="8" w:name="_Hlk138931251"/>
+      <w:r>
+        <w:rPr>
+          <w:rFonts w:ascii="Times New Roman" w:hAnsi="Times New Roman"/>
+          <w:sz w:val="20"/>
+        </w:rPr>
+        <w:t xml:space="preserve">на офіційно визначений рівень інфляції </w:t>
+      </w:r>
+      <w:bookmarkEnd w:id="8"/>
+      <w:r>
+        <w:rPr>
+          <w:rFonts w:ascii="Times New Roman" w:hAnsi="Times New Roman"/>
+          <w:sz w:val="20"/>
+        </w:rPr>
+        <w:t xml:space="preserve">за попередній календарний рік, з обов’язковим інформуванням про це замовника відповідно до пп.1 п.1 розділу ІІ договору та без укладення сторонами додаткової угоди. Корегуванню підлягає виключно різниця між розміром оплати за весь період надання платної освітньої послуги та сумою, фактично сплаченою замовником на дату здійснення коригування. </w:t>
+      </w:r>
+    </w:p>
+    <w:p>
+      <w:pPr>
+        <w:pStyle w:val="a6"/>
+        <w:tabs>
+          <w:tab w:val="left" w:pos="426"/>
+          <w:tab w:val="left" w:pos="567"/>
+        </w:tabs>
+        <w:spacing w:before="0"/>
+        <w:ind w:firstLine="284"/>
+        <w:jc w:val="both"/>
+        <w:rPr>
+          <w:rFonts w:ascii="Times New Roman" w:hAnsi="Times New Roman"/>
+          <w:sz w:val="20"/>
+        </w:rPr>
+      </w:pPr>
+      <w:r>
+        <w:rPr>
+          <w:rFonts w:ascii="Times New Roman" w:hAnsi="Times New Roman"/>
+          <w:sz w:val="20"/>
+        </w:rPr>
         <w:t xml:space="preserve">Зміна розміру плати </w:t>
       </w:r>
       <w:bookmarkStart w:id="9" w:name="_Hlk138932811"/>
@@ -1409,6 +1882,130 @@
           <w:sz w:val="20"/>
         </w:rPr>
       </w:pPr>
+      <w:r>
+        <w:rPr>
+          <w:rFonts w:ascii="Times New Roman" w:hAnsi="Times New Roman"/>
+          <w:b/>
+          <w:noProof/>
+          <w:sz w:val="22"/>
+          <w:szCs w:val="22"/>
+        </w:rPr>
+        <mc:AlternateContent>
+          <mc:Choice Requires="wps">
+            <w:drawing>
+              <wp:anchor distT="45720" distB="45720" distL="114300" distR="114300" simplePos="0" relativeHeight="252058112" behindDoc="0" locked="0" layoutInCell="1" allowOverlap="1" wp14:anchorId="1F4ADA49" wp14:editId="5A0F41D3">
+                <wp:simplePos x="0" y="0"/>
+                <wp:positionH relativeFrom="margin">
+                  <wp:posOffset>-39370</wp:posOffset>
+                </wp:positionH>
+                <wp:positionV relativeFrom="paragraph">
+                  <wp:posOffset>902970</wp:posOffset>
+                </wp:positionV>
+                <wp:extent cx="263769" cy="1404620"/>
+                <wp:effectExtent l="0" t="0" r="0" b="1270"/>
+                <wp:wrapNone/>
+                <wp:docPr id="18" name="Текстове поле 2"/>
+                <wp:cNvGraphicFramePr>
+                  <a:graphicFrameLocks xmlns:a="http://schemas.openxmlformats.org/drawingml/2006/main"/>
+                </wp:cNvGraphicFramePr>
+                <a:graphic xmlns:a="http://schemas.openxmlformats.org/drawingml/2006/main">
+                  <a:graphicData uri="http://schemas.microsoft.com/office/word/2010/wordprocessingShape">
+                    <wps:wsp>
+                      <wps:cNvSpPr txBox="1">
+                        <a:spLocks noChangeArrowheads="1"/>
+                      </wps:cNvSpPr>
+                      <wps:spPr bwMode="auto">
+                        <a:xfrm>
+                          <a:off x="0" y="0"/>
+                          <a:ext cx="263769" cy="1404620"/>
+                        </a:xfrm>
+                        <a:prstGeom prst="rect">
+                          <a:avLst/>
+                        </a:prstGeom>
+                        <a:noFill/>
+                        <a:ln w="9525">
+                          <a:noFill/>
+                          <a:miter lim="800000"/>
+                          <a:headEnd/>
+                          <a:tailEnd/>
+                        </a:ln>
+                      </wps:spPr>
+                      <wps:txbx>
+                        <w:txbxContent>
+                          <w:p>
+                            <w:pPr>
+                              <w:jc w:val="center"/>
+                              <w:rPr>
+                                <w:b/>
+                                <w:bCs/>
+                                <w:sz w:val="36"/>
+                                <w:szCs w:val="36"/>
+                                <w:lang w:val="en-US"/>
+                              </w:rPr>
+                            </w:pPr>
+                            <w:r>
+                              <w:rPr>
+                                <w:b/>
+                                <w:bCs/>
+                                <w:sz w:val="36"/>
+                                <w:szCs w:val="36"/>
+                                <w:lang w:val="en-US"/>
+                              </w:rPr>
+                              <w:t>×</w:t>
+                            </w:r>
+                          </w:p>
+                        </w:txbxContent>
+                      </wps:txbx>
+                      <wps:bodyPr rot="0" vert="horz" wrap="square" lIns="91440" tIns="45720" rIns="91440" bIns="45720" anchor="t" anchorCtr="0">
+                        <a:spAutoFit/>
+                      </wps:bodyPr>
+                    </wps:wsp>
+                  </a:graphicData>
+                </a:graphic>
+                <wp14:sizeRelH relativeFrom="margin">
+                  <wp14:pctWidth>0</wp14:pctWidth>
+                </wp14:sizeRelH>
+                <wp14:sizeRelV relativeFrom="margin">
+                  <wp14:pctHeight>0</wp14:pctHeight>
+                </wp14:sizeRelV>
+              </wp:anchor>
+            </w:drawing>
+          </mc:Choice>
+          <mc:Fallback>
+            <w:pict>
+              <v:shape w14:anchorId="1F4ADA49" id="_x0000_s1028" type="#_x0000_t202" style="position:absolute;left:0;text-align:left;margin-left:-3.1pt;margin-top:71.1pt;width:20.75pt;height:110.6pt;z-index:252058112;visibility:visible;mso-wrap-style:square;mso-width-percent:0;mso-height-percent:0;mso-wrap-distance-left:9pt;mso-wrap-distance-top:3.6pt;mso-wrap-distance-right:9pt;mso-wrap-distance-bottom:3.6pt;mso-position-horizontal:absolute;mso-position-horizontal-relative:margin;mso-position-vertical:absolute;mso-position-vertical-relative:text;mso-width-percent:0;mso-height-percent:0;mso-width-relative:margin;mso-height-relative:margin;v-text-anchor:top" o:gfxdata="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" filled="f" stroked="f">
+                <v:textbox style="mso-fit-shape-to-text:t">
+                  <w:txbxContent>
+                    <w:p>
+                      <w:pPr>
+                        <w:jc w:val="center"/>
+                        <w:rPr>
+                          <w:b/>
+                          <w:bCs/>
+                          <w:sz w:val="36"/>
+                          <w:szCs w:val="36"/>
+                          <w:lang w:val="en-US"/>
+                        </w:rPr>
+                      </w:pPr>
+                      <w:r>
+                        <w:rPr>
+                          <w:b/>
+                          <w:bCs/>
+                          <w:sz w:val="36"/>
+                          <w:szCs w:val="36"/>
+                          <w:lang w:val="en-US"/>
+                        </w:rPr>
+                        <w:t>×</w:t>
+                      </w:r>
+                    </w:p>
+                  </w:txbxContent>
+                </v:textbox>
+                <w10:wrap anchorx="margin"/>
+              </v:shape>
+            </w:pict>
+          </mc:Fallback>
+        </mc:AlternateContent>
+      </w:r>
       <w:r>
         <w:rPr>
           <w:rFonts w:ascii="Times New Roman" w:hAnsi="Times New Roman"/>
@@ -1450,9 +2047,9 @@
         <w:tblLook w:val="04A0" w:firstRow="1" w:lastRow="0" w:firstColumn="1" w:lastColumn="0" w:noHBand="0" w:noVBand="1"/>
       </w:tblPr>
       <w:tblGrid>
-        <w:gridCol w:w="388"/>
+        <w:gridCol w:w="397"/>
         <w:gridCol w:w="1545"/>
-        <w:gridCol w:w="8692"/>
+        <w:gridCol w:w="9090"/>
       </w:tblGrid>
       <w:tr>
         <w:trPr>
@@ -1918,189 +2515,6 @@
           </w:p>
         </w:tc>
       </w:tr>
-      <w:tr>
-        <w:tc>
-          <w:tcPr>
-            <w:tcW w:w="397" w:type="dxa"/>
-            <w:tcBorders>
-              <w:top w:val="single" w:sz="4" w:space="0" w:color="auto"/>
-            </w:tcBorders>
-          </w:tcPr>
-          <w:p>
-            <w:pPr>
-              <w:pStyle w:val="a6"/>
-              <w:spacing w:before="0"/>
-              <w:ind w:firstLine="0"/>
-              <w:jc w:val="both"/>
-              <w:rPr>
-                <w:rFonts w:ascii="Times New Roman" w:hAnsi="Times New Roman"/>
-                <w:color w:val="000000" w:themeColor="text1"/>
-                <w:sz w:val="20"/>
-              </w:rPr>
-            </w:pPr>
-            <w:r>
-              <w:rPr>
-                <w:rFonts w:ascii="Times New Roman" w:hAnsi="Times New Roman"/>
-                <w:b/>
-                <w:noProof/>
-                <w:sz w:val="22"/>
-                <w:szCs w:val="22"/>
-              </w:rPr>
-              <mc:AlternateContent>
-                <mc:Choice Requires="wps">
-                  <w:drawing>
-                    <wp:anchor distT="45720" distB="45720" distL="114300" distR="114300" simplePos="0" relativeHeight="252058112" behindDoc="0" locked="0" layoutInCell="1" allowOverlap="1" wp14:anchorId="1F4ADA49" wp14:editId="3A3AA9D5">
-                      <wp:simplePos x="0" y="0"/>
-                      <wp:positionH relativeFrom="margin">
-                        <wp:posOffset>-101600</wp:posOffset>
-                      </wp:positionH>
-                      <wp:positionV relativeFrom="paragraph">
-                        <wp:posOffset>-310515</wp:posOffset>
-                      </wp:positionV>
-                      <wp:extent cx="263769" cy="1404620"/>
-                      <wp:effectExtent l="0" t="0" r="0" b="1270"/>
-                      <wp:wrapNone/>
-                      <wp:docPr id="18" name="Текстове поле 2"/>
-                      <wp:cNvGraphicFramePr>
-                        <a:graphicFrameLocks xmlns:a="http://schemas.openxmlformats.org/drawingml/2006/main"/>
-                      </wp:cNvGraphicFramePr>
-                      <a:graphic xmlns:a="http://schemas.openxmlformats.org/drawingml/2006/main">
-                        <a:graphicData uri="http://schemas.microsoft.com/office/word/2010/wordprocessingShape">
-                          <wps:wsp>
-                            <wps:cNvSpPr txBox="1">
-                              <a:spLocks noChangeArrowheads="1"/>
-                            </wps:cNvSpPr>
-                            <wps:spPr bwMode="auto">
-                              <a:xfrm>
-                                <a:off x="0" y="0"/>
-                                <a:ext cx="263769" cy="1404620"/>
-                              </a:xfrm>
-                              <a:prstGeom prst="rect">
-                                <a:avLst/>
-                              </a:prstGeom>
-                              <a:noFill/>
-                              <a:ln w="9525">
-                                <a:noFill/>
-                                <a:miter lim="800000"/>
-                                <a:headEnd/>
-                                <a:tailEnd/>
-                              </a:ln>
-                            </wps:spPr>
-                            <wps:txbx>
-                              <w:txbxContent>
-                                <w:p>
-                                  <w:pPr>
-                                    <w:jc w:val="center"/>
-                                    <w:rPr>
-                                      <w:b/>
-                                      <w:bCs/>
-                                      <w:sz w:val="36"/>
-                                      <w:szCs w:val="36"/>
-                                      <w:lang w:val="en-US"/>
-                                    </w:rPr>
-                                  </w:pPr>
-                                  <w:r>
-                                    <w:rPr>
-                                      <w:b/>
-                                      <w:bCs/>
-                                      <w:sz w:val="36"/>
-                                      <w:szCs w:val="36"/>
-                                      <w:lang w:val="en-US"/>
-                                    </w:rPr>
-                                    <w:t>×</w:t>
-                                  </w:r>
-                                </w:p>
-                              </w:txbxContent>
-                            </wps:txbx>
-                            <wps:bodyPr rot="0" vert="horz" wrap="square" lIns="91440" tIns="45720" rIns="91440" bIns="45720" anchor="t" anchorCtr="0">
-                              <a:spAutoFit/>
-                            </wps:bodyPr>
-                          </wps:wsp>
-                        </a:graphicData>
-                      </a:graphic>
-                      <wp14:sizeRelH relativeFrom="margin">
-                        <wp14:pctWidth>0</wp14:pctWidth>
-                      </wp14:sizeRelH>
-                      <wp14:sizeRelV relativeFrom="margin">
-                        <wp14:pctHeight>0</wp14:pctHeight>
-                      </wp14:sizeRelV>
-                    </wp:anchor>
-                  </w:drawing>
-                </mc:Choice>
-                <mc:Fallback xmlns:w16cex="http://schemas.microsoft.com/office/word/2018/wordml/cex" xmlns:w16="http://schemas.microsoft.com/office/word/2018/wordml" xmlns:w16sdtdh="http://schemas.microsoft.com/office/word/2020/wordml/sdtdatahash">
-                  <w:pict>
-                    <v:shape w14:anchorId="1F4ADA49" id="_x0000_s1028" type="#_x0000_t202" style="position:absolute;left:0;text-align:left;margin-left:-8pt;margin-top:-24.45pt;width:20.75pt;height:110.6pt;z-index:252058112;visibility:visible;mso-wrap-style:square;mso-width-percent:0;mso-height-percent:0;mso-wrap-distance-left:9pt;mso-wrap-distance-top:3.6pt;mso-wrap-distance-right:9pt;mso-wrap-distance-bottom:3.6pt;mso-position-horizontal:absolute;mso-position-horizontal-relative:margin;mso-position-vertical:absolute;mso-position-vertical-relative:text;mso-width-percent:0;mso-height-percent:0;mso-width-relative:margin;mso-height-relative:margin;v-text-anchor:top" o:gfxdata="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" filled="f" stroked="f">
-                      <v:textbox style="mso-fit-shape-to-text:t">
-                        <w:txbxContent>
-                          <w:p>
-                            <w:pPr>
-                              <w:jc w:val="center"/>
-                              <w:rPr>
-                                <w:b/>
-                                <w:bCs/>
-                                <w:sz w:val="36"/>
-                                <w:szCs w:val="36"/>
-                                <w:lang w:val="en-US"/>
-                              </w:rPr>
-                            </w:pPr>
-                            <w:r>
-                              <w:rPr>
-                                <w:b/>
-                                <w:bCs/>
-                                <w:sz w:val="36"/>
-                                <w:szCs w:val="36"/>
-                                <w:lang w:val="en-US"/>
-                              </w:rPr>
-                              <w:t>×</w:t>
-                            </w:r>
-                          </w:p>
-                        </w:txbxContent>
-                      </v:textbox>
-                      <w10:wrap anchorx="margin"/>
-                    </v:shape>
-                  </w:pict>
-                </mc:Fallback>
-              </mc:AlternateContent>
-            </w:r>
-          </w:p>
-        </w:tc>
-        <w:tc>
-          <w:tcPr>
-            <w:tcW w:w="1545" w:type="dxa"/>
-          </w:tcPr>
-          <w:p>
-            <w:pPr>
-              <w:pStyle w:val="a6"/>
-              <w:spacing w:before="0"/>
-              <w:ind w:firstLine="0"/>
-              <w:jc w:val="both"/>
-              <w:rPr>
-                <w:rFonts w:ascii="Times New Roman" w:hAnsi="Times New Roman"/>
-                <w:color w:val="000000" w:themeColor="text1"/>
-                <w:sz w:val="20"/>
-              </w:rPr>
-            </w:pPr>
-          </w:p>
-        </w:tc>
-        <w:tc>
-          <w:tcPr>
-            <w:tcW w:w="9090" w:type="dxa"/>
-          </w:tcPr>
-          <w:p>
-            <w:pPr>
-              <w:pStyle w:val="a6"/>
-              <w:spacing w:before="0"/>
-              <w:ind w:firstLine="0"/>
-              <w:jc w:val="both"/>
-              <w:rPr>
-                <w:rFonts w:ascii="Times New Roman" w:hAnsi="Times New Roman"/>
-                <w:color w:val="000000" w:themeColor="text1"/>
-                <w:sz w:val="20"/>
-              </w:rPr>
-            </w:pPr>
-          </w:p>
-        </w:tc>
-      </w:tr>
     </w:tbl>
     <w:p>
       <w:pPr>
@@ -2314,6 +2728,13 @@
           <w:sz w:val="20"/>
         </w:rPr>
       </w:pPr>
+      <w:r>
+        <w:rPr>
+          <w:rFonts w:ascii="Times New Roman" w:hAnsi="Times New Roman"/>
+          <w:sz w:val="20"/>
+        </w:rPr>
+        <w:t xml:space="preserve">8. У разі дострокового припинення (розірвання) цього договору кошти, що були внесені замовником як плата за надання платної освітньої послуги, повертаються йому протягом 5 (п’яти) банківських днів у розмірі, пропорційному невикористаним середньомісячним витратам Університету на навчання здобувача на дату розірвання цього договору. </w:t>
+      </w:r>
     </w:p>
     <w:p>
       <w:pPr>
@@ -2331,7 +2752,7 @@
           <w:rFonts w:ascii="Times New Roman" w:hAnsi="Times New Roman"/>
           <w:sz w:val="20"/>
         </w:rPr>
-        <w:t xml:space="preserve">8. У разі дострокового припинення (розірвання) цього договору кошти, що були внесені замовником як плата за надання платної освітньої послуги, повертаються йому протягом 5 (п’яти) банківських днів у розмірі, пропорційному невикористаним середньомісячним витратам Університету на навчання здобувача на дату розірвання цього договору. </w:t>
+        <w:t>У разі відрахування здобувача до закінчення певного місяця, під час повернення коштів витрати Університету за цей місяць враховуються як за повний місяць.</w:t>
       </w:r>
     </w:p>
     <w:p>
@@ -2350,8 +2771,26 @@
           <w:rFonts w:ascii="Times New Roman" w:hAnsi="Times New Roman"/>
           <w:sz w:val="20"/>
         </w:rPr>
-        <w:t>У разі відрахування здобувача до закінчення певного місяця, під час повернення коштів витрати Університету за цей місяць враховуються як за повний місяць.</w:t>
-      </w:r>
+        <w:t xml:space="preserve">9. У разі отримання Здобувачем державного гранту на здобуття вищої освіти відповідно до Порядку реалізації експериментального проекту щодо надання державних грантів на здобуття вищої освіти, затвердженого постановою Кабінету Міністрів України від 18 липня 2024 року № 822, Сторони зобов’язуються </w:t>
+      </w:r>
+      <w:proofErr w:type="spellStart"/>
+      <w:r>
+        <w:rPr>
+          <w:rFonts w:ascii="Times New Roman" w:hAnsi="Times New Roman"/>
+          <w:sz w:val="20"/>
+        </w:rPr>
+        <w:t>внести</w:t>
+      </w:r>
+      <w:proofErr w:type="spellEnd"/>
+      <w:r>
+        <w:rPr>
+          <w:rFonts w:ascii="Times New Roman" w:hAnsi="Times New Roman"/>
+          <w:sz w:val="20"/>
+        </w:rPr>
+        <w:t xml:space="preserve"> зміни до Договору шляхом укладення додаткової угоди, в якій буде враховано графік виплат і розмір отриманого Здобувачем державного гранту та змінено порядок оплати вартості платної освітньої послуги, визначеного цим Договором.</w:t>
+      </w:r>
+      <w:bookmarkStart w:id="10" w:name="_GoBack"/>
+      <w:bookmarkEnd w:id="10"/>
     </w:p>
     <w:p>
       <w:pPr>
@@ -2503,7 +2942,7 @@
           <w:sz w:val="20"/>
         </w:rPr>
       </w:pPr>
-      <w:bookmarkStart w:id="10" w:name="_Hlk139279374"/>
+      <w:bookmarkStart w:id="11" w:name="_Hlk139279374"/>
       <w:r>
         <w:rPr>
           <w:rFonts w:ascii="Times New Roman" w:hAnsi="Times New Roman"/>
@@ -2511,7 +2950,7 @@
         </w:rPr>
         <w:t>2. </w:t>
       </w:r>
-      <w:bookmarkStart w:id="11" w:name="_Hlk138845813"/>
+      <w:bookmarkStart w:id="12" w:name="_Hlk138845813"/>
       <w:r>
         <w:rPr>
           <w:rFonts w:ascii="Times New Roman" w:hAnsi="Times New Roman"/>
@@ -2552,7 +2991,7 @@
         <w:t xml:space="preserve"> тощо), зазначених в розділі VI договору.</w:t>
       </w:r>
     </w:p>
-    <w:bookmarkEnd w:id="10"/>
+    <w:bookmarkEnd w:id="11"/>
     <w:p>
       <w:pPr>
         <w:pStyle w:val="a6"/>
@@ -2571,7 +3010,7 @@
         </w:rPr>
         <w:t>3. Зміни до договору вносяться за згодою сторін шляхом підписання додаткових угод до договору, які є його невід’ємними частинами</w:t>
       </w:r>
-      <w:bookmarkEnd w:id="11"/>
+      <w:bookmarkEnd w:id="12"/>
       <w:r>
         <w:rPr>
           <w:rFonts w:ascii="Times New Roman" w:hAnsi="Times New Roman"/>
@@ -2880,7 +3319,7 @@
               </wp:anchor>
             </w:drawing>
           </mc:Choice>
-          <mc:Fallback xmlns:w16cex="http://schemas.microsoft.com/office/word/2018/wordml/cex" xmlns:w16="http://schemas.microsoft.com/office/word/2018/wordml" xmlns:w16sdtdh="http://schemas.microsoft.com/office/word/2020/wordml/sdtdatahash">
+          <mc:Fallback>
             <w:pict>
               <v:shape w14:anchorId="4C24B7FC" id="_x0000_s1029" type="#_x0000_t202" style="position:absolute;left:0;text-align:left;margin-left:66.75pt;margin-top:306.7pt;width:108.45pt;height:18pt;z-index:251300352;visibility:visible;mso-wrap-style:square;mso-width-percent:0;mso-height-percent:0;mso-wrap-distance-left:9pt;mso-wrap-distance-top:3.6pt;mso-wrap-distance-right:9pt;mso-wrap-distance-bottom:3.6pt;mso-position-horizontal:absolute;mso-position-horizontal-relative:text;mso-position-vertical:absolute;mso-position-vertical-relative:text;mso-width-percent:0;mso-height-percent:0;mso-width-relative:margin;mso-height-relative:margin;v-text-anchor:top" o:gfxdata="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" filled="f" stroked="f">
                 <v:textbox>
@@ -3230,23 +3669,51 @@
                                       <w:szCs w:val="16"/>
                                     </w:rPr>
                                   </w:pPr>
-                                  <w:bookmarkStart w:id="12" w:name="_Hlk141468956"/>
-                                  <w:r>
-                                    <w:rPr>
-                                      <w:sz w:val="16"/>
-                                      <w:szCs w:val="16"/>
-                                      <w:lang w:val="en-US"/>
-                                    </w:rPr>
-                                    <w:t>{#entrant}</w:t>
-                                  </w:r>
-                                  <w:bookmarkEnd w:id="12"/>
-                                  <w:r>
-                                    <w:rPr>
-                                      <w:sz w:val="16"/>
-                                      <w:szCs w:val="16"/>
-                                      <w:lang w:val="en-US"/>
-                                    </w:rPr>
-                                    <w:t>{lastName}{/entrant}</w:t>
+                                  <w:bookmarkStart w:id="13" w:name="_Hlk141468956"/>
+                                  <w:r>
+                                    <w:rPr>
+                                      <w:sz w:val="16"/>
+                                      <w:szCs w:val="16"/>
+                                      <w:lang w:val="en-US"/>
+                                    </w:rPr>
+                                    <w:t>{#</w:t>
+                                  </w:r>
+                                  <w:proofErr w:type="gramStart"/>
+                                  <w:r>
+                                    <w:rPr>
+                                      <w:sz w:val="16"/>
+                                      <w:szCs w:val="16"/>
+                                      <w:lang w:val="en-US"/>
+                                    </w:rPr>
+                                    <w:t>entrant}</w:t>
+                                  </w:r>
+                                  <w:bookmarkEnd w:id="13"/>
+                                  <w:r>
+                                    <w:rPr>
+                                      <w:sz w:val="16"/>
+                                      <w:szCs w:val="16"/>
+                                      <w:lang w:val="en-US"/>
+                                    </w:rPr>
+                                    <w:t>{</w:t>
+                                  </w:r>
+                                  <w:proofErr w:type="spellStart"/>
+                                  <w:proofErr w:type="gramEnd"/>
+                                  <w:r>
+                                    <w:rPr>
+                                      <w:sz w:val="16"/>
+                                      <w:szCs w:val="16"/>
+                                      <w:lang w:val="en-US"/>
+                                    </w:rPr>
+                                    <w:t>lastName</w:t>
+                                  </w:r>
+                                  <w:proofErr w:type="spellEnd"/>
+                                  <w:r>
+                                    <w:rPr>
+                                      <w:sz w:val="16"/>
+                                      <w:szCs w:val="16"/>
+                                      <w:lang w:val="en-US"/>
+                                    </w:rPr>
+                                    <w:t>}{/entrant}</w:t>
                                   </w:r>
                                 </w:p>
                               </w:txbxContent>
@@ -3266,7 +3733,7 @@
                     </wp:anchor>
                   </w:drawing>
                 </mc:Choice>
-                <mc:Fallback xmlns:w16cex="http://schemas.microsoft.com/office/word/2018/wordml/cex" xmlns:w16="http://schemas.microsoft.com/office/word/2018/wordml" xmlns:w16sdtdh="http://schemas.microsoft.com/office/word/2020/wordml/sdtdatahash">
+                <mc:Fallback>
                   <w:pict>
                     <v:shape w14:anchorId="6B4C6204" id="_x0000_s1030" type="#_x0000_t202" style="position:absolute;margin-left:8.1pt;margin-top:5.3pt;width:149.6pt;height:110.6pt;z-index:251823616;visibility:visible;mso-wrap-style:square;mso-width-percent:0;mso-height-percent:200;mso-wrap-distance-left:9pt;mso-wrap-distance-top:3.6pt;mso-wrap-distance-right:9pt;mso-wrap-distance-bottom:3.6pt;mso-position-horizontal:absolute;mso-position-horizontal-relative:text;mso-position-vertical:absolute;mso-position-vertical-relative:text;mso-width-percent:0;mso-height-percent:200;mso-width-relative:margin;mso-height-relative:margin;v-text-anchor:top" o:gfxdata="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" filled="f" stroked="f">
                       <v:textbox style="mso-fit-shape-to-text:t">
@@ -3279,23 +3746,51 @@
                                 <w:szCs w:val="16"/>
                               </w:rPr>
                             </w:pPr>
-                            <w:bookmarkStart w:id="13" w:name="_Hlk141468956"/>
-                            <w:r>
-                              <w:rPr>
-                                <w:sz w:val="16"/>
-                                <w:szCs w:val="16"/>
-                                <w:lang w:val="en-US"/>
-                              </w:rPr>
-                              <w:t>{#entrant}</w:t>
-                            </w:r>
-                            <w:bookmarkEnd w:id="13"/>
-                            <w:r>
-                              <w:rPr>
-                                <w:sz w:val="16"/>
-                                <w:szCs w:val="16"/>
-                                <w:lang w:val="en-US"/>
-                              </w:rPr>
-                              <w:t>{lastName}{/entrant}</w:t>
+                            <w:bookmarkStart w:id="14" w:name="_Hlk141468956"/>
+                            <w:r>
+                              <w:rPr>
+                                <w:sz w:val="16"/>
+                                <w:szCs w:val="16"/>
+                                <w:lang w:val="en-US"/>
+                              </w:rPr>
+                              <w:t>{#</w:t>
+                            </w:r>
+                            <w:proofErr w:type="gramStart"/>
+                            <w:r>
+                              <w:rPr>
+                                <w:sz w:val="16"/>
+                                <w:szCs w:val="16"/>
+                                <w:lang w:val="en-US"/>
+                              </w:rPr>
+                              <w:t>entrant}</w:t>
+                            </w:r>
+                            <w:bookmarkEnd w:id="14"/>
+                            <w:r>
+                              <w:rPr>
+                                <w:sz w:val="16"/>
+                                <w:szCs w:val="16"/>
+                                <w:lang w:val="en-US"/>
+                              </w:rPr>
+                              <w:t>{</w:t>
+                            </w:r>
+                            <w:proofErr w:type="spellStart"/>
+                            <w:proofErr w:type="gramEnd"/>
+                            <w:r>
+                              <w:rPr>
+                                <w:sz w:val="16"/>
+                                <w:szCs w:val="16"/>
+                                <w:lang w:val="en-US"/>
+                              </w:rPr>
+                              <w:t>lastName</w:t>
+                            </w:r>
+                            <w:proofErr w:type="spellEnd"/>
+                            <w:r>
+                              <w:rPr>
+                                <w:sz w:val="16"/>
+                                <w:szCs w:val="16"/>
+                                <w:lang w:val="en-US"/>
+                              </w:rPr>
+                              <w:t>}{/entrant}</w:t>
                             </w:r>
                           </w:p>
                         </w:txbxContent>
@@ -3381,7 +3876,35 @@
                                       <w:szCs w:val="16"/>
                                       <w:lang w:val="en-US"/>
                                     </w:rPr>
-                                    <w:t>{#entrant}{firstName}{/entrant}</w:t>
+                                    <w:t>{#</w:t>
+                                  </w:r>
+                                  <w:proofErr w:type="gramStart"/>
+                                  <w:r>
+                                    <w:rPr>
+                                      <w:sz w:val="16"/>
+                                      <w:szCs w:val="16"/>
+                                      <w:lang w:val="en-US"/>
+                                    </w:rPr>
+                                    <w:t>entrant}{</w:t>
+                                  </w:r>
+                                  <w:proofErr w:type="spellStart"/>
+                                  <w:proofErr w:type="gramEnd"/>
+                                  <w:r>
+                                    <w:rPr>
+                                      <w:sz w:val="16"/>
+                                      <w:szCs w:val="16"/>
+                                      <w:lang w:val="en-US"/>
+                                    </w:rPr>
+                                    <w:t>firstName</w:t>
+                                  </w:r>
+                                  <w:proofErr w:type="spellEnd"/>
+                                  <w:r>
+                                    <w:rPr>
+                                      <w:sz w:val="16"/>
+                                      <w:szCs w:val="16"/>
+                                      <w:lang w:val="en-US"/>
+                                    </w:rPr>
+                                    <w:t>}{/entrant}</w:t>
                                   </w:r>
                                 </w:p>
                               </w:txbxContent>
@@ -3401,7 +3924,7 @@
                     </wp:anchor>
                   </w:drawing>
                 </mc:Choice>
-                <mc:Fallback xmlns:w16cex="http://schemas.microsoft.com/office/word/2018/wordml/cex" xmlns:w16="http://schemas.microsoft.com/office/word/2018/wordml" xmlns:w16sdtdh="http://schemas.microsoft.com/office/word/2020/wordml/sdtdatahash">
+                <mc:Fallback>
                   <w:pict>
                     <v:shape w14:anchorId="3592809B" id="_x0000_s1031" type="#_x0000_t202" style="position:absolute;left:0;text-align:left;margin-left:7.55pt;margin-top:10.2pt;width:150.4pt;height:110.6pt;z-index:251832832;visibility:visible;mso-wrap-style:square;mso-width-percent:0;mso-height-percent:200;mso-wrap-distance-left:9pt;mso-wrap-distance-top:3.6pt;mso-wrap-distance-right:9pt;mso-wrap-distance-bottom:3.6pt;mso-position-horizontal:absolute;mso-position-horizontal-relative:text;mso-position-vertical:absolute;mso-position-vertical-relative:text;mso-width-percent:0;mso-height-percent:200;mso-width-relative:margin;mso-height-relative:margin;v-text-anchor:top" o:gfxdata="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" filled="f" stroked="f">
                       <v:textbox style="mso-fit-shape-to-text:t">
@@ -3420,7 +3943,35 @@
                                 <w:szCs w:val="16"/>
                                 <w:lang w:val="en-US"/>
                               </w:rPr>
-                              <w:t>{#entrant}{firstName}{/entrant}</w:t>
+                              <w:t>{#</w:t>
+                            </w:r>
+                            <w:proofErr w:type="gramStart"/>
+                            <w:r>
+                              <w:rPr>
+                                <w:sz w:val="16"/>
+                                <w:szCs w:val="16"/>
+                                <w:lang w:val="en-US"/>
+                              </w:rPr>
+                              <w:t>entrant}{</w:t>
+                            </w:r>
+                            <w:proofErr w:type="spellStart"/>
+                            <w:proofErr w:type="gramEnd"/>
+                            <w:r>
+                              <w:rPr>
+                                <w:sz w:val="16"/>
+                                <w:szCs w:val="16"/>
+                                <w:lang w:val="en-US"/>
+                              </w:rPr>
+                              <w:t>firstName</w:t>
+                            </w:r>
+                            <w:proofErr w:type="spellEnd"/>
+                            <w:r>
+                              <w:rPr>
+                                <w:sz w:val="16"/>
+                                <w:szCs w:val="16"/>
+                                <w:lang w:val="en-US"/>
+                              </w:rPr>
+                              <w:t>}{/entrant}</w:t>
                             </w:r>
                           </w:p>
                         </w:txbxContent>
@@ -3513,7 +4064,35 @@
                                       <w:szCs w:val="16"/>
                                       <w:lang w:val="en-US"/>
                                     </w:rPr>
-                                    <w:t>{#entrant}{middleName}{/entrant}</w:t>
+                                    <w:t>{#</w:t>
+                                  </w:r>
+                                  <w:proofErr w:type="gramStart"/>
+                                  <w:r>
+                                    <w:rPr>
+                                      <w:sz w:val="16"/>
+                                      <w:szCs w:val="16"/>
+                                      <w:lang w:val="en-US"/>
+                                    </w:rPr>
+                                    <w:t>entrant}{</w:t>
+                                  </w:r>
+                                  <w:proofErr w:type="spellStart"/>
+                                  <w:proofErr w:type="gramEnd"/>
+                                  <w:r>
+                                    <w:rPr>
+                                      <w:sz w:val="16"/>
+                                      <w:szCs w:val="16"/>
+                                      <w:lang w:val="en-US"/>
+                                    </w:rPr>
+                                    <w:t>middleName</w:t>
+                                  </w:r>
+                                  <w:proofErr w:type="spellEnd"/>
+                                  <w:r>
+                                    <w:rPr>
+                                      <w:sz w:val="16"/>
+                                      <w:szCs w:val="16"/>
+                                      <w:lang w:val="en-US"/>
+                                    </w:rPr>
+                                    <w:t>}{/entrant}</w:t>
                                   </w:r>
                                 </w:p>
                               </w:txbxContent>
@@ -3533,7 +4112,7 @@
                     </wp:anchor>
                   </w:drawing>
                 </mc:Choice>
-                <mc:Fallback xmlns:w16cex="http://schemas.microsoft.com/office/word/2018/wordml/cex" xmlns:w16="http://schemas.microsoft.com/office/word/2018/wordml" xmlns:w16sdtdh="http://schemas.microsoft.com/office/word/2020/wordml/sdtdatahash">
+                <mc:Fallback>
                   <w:pict>
                     <v:shape w14:anchorId="09F44FC2" id="_x0000_s1032" type="#_x0000_t202" style="position:absolute;left:0;text-align:left;margin-left:8.1pt;margin-top:9.9pt;width:148.7pt;height:110.6pt;z-index:251842048;visibility:visible;mso-wrap-style:square;mso-width-percent:0;mso-height-percent:200;mso-wrap-distance-left:9pt;mso-wrap-distance-top:3.6pt;mso-wrap-distance-right:9pt;mso-wrap-distance-bottom:3.6pt;mso-position-horizontal:absolute;mso-position-horizontal-relative:text;mso-position-vertical:absolute;mso-position-vertical-relative:text;mso-width-percent:0;mso-height-percent:200;mso-width-relative:margin;mso-height-relative:margin;v-text-anchor:top" o:gfxdata="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" filled="f" stroked="f">
                       <v:textbox style="mso-fit-shape-to-text:t">
@@ -3552,7 +4131,35 @@
                                 <w:szCs w:val="16"/>
                                 <w:lang w:val="en-US"/>
                               </w:rPr>
-                              <w:t>{#entrant}{middleName}{/entrant}</w:t>
+                              <w:t>{#</w:t>
+                            </w:r>
+                            <w:proofErr w:type="gramStart"/>
+                            <w:r>
+                              <w:rPr>
+                                <w:sz w:val="16"/>
+                                <w:szCs w:val="16"/>
+                                <w:lang w:val="en-US"/>
+                              </w:rPr>
+                              <w:t>entrant}{</w:t>
+                            </w:r>
+                            <w:proofErr w:type="spellStart"/>
+                            <w:proofErr w:type="gramEnd"/>
+                            <w:r>
+                              <w:rPr>
+                                <w:sz w:val="16"/>
+                                <w:szCs w:val="16"/>
+                                <w:lang w:val="en-US"/>
+                              </w:rPr>
+                              <w:t>middleName</w:t>
+                            </w:r>
+                            <w:proofErr w:type="spellEnd"/>
+                            <w:r>
+                              <w:rPr>
+                                <w:sz w:val="16"/>
+                                <w:szCs w:val="16"/>
+                                <w:lang w:val="en-US"/>
+                              </w:rPr>
+                              <w:t>}{/entrant}</w:t>
                             </w:r>
                           </w:p>
                         </w:txbxContent>
@@ -3845,7 +4452,7 @@
                     </wp:anchor>
                   </w:drawing>
                 </mc:Choice>
-                <mc:Fallback xmlns:w16cex="http://schemas.microsoft.com/office/word/2018/wordml/cex" xmlns:w16="http://schemas.microsoft.com/office/word/2018/wordml" xmlns:w16sdtdh="http://schemas.microsoft.com/office/word/2020/wordml/sdtdatahash">
+                <mc:Fallback>
                   <w:pict>
                     <v:shape w14:anchorId="49E68D7C" id="_x0000_s1033" type="#_x0000_t202" style="position:absolute;margin-left:-8.65pt;margin-top:7.75pt;width:182.75pt;height:42.45pt;z-index:251276800;visibility:visible;mso-wrap-style:square;mso-width-percent:0;mso-height-percent:0;mso-wrap-distance-left:9pt;mso-wrap-distance-top:3.6pt;mso-wrap-distance-right:9pt;mso-wrap-distance-bottom:3.6pt;mso-position-horizontal:absolute;mso-position-horizontal-relative:text;mso-position-vertical:absolute;mso-position-vertical-relative:text;mso-width-percent:0;mso-height-percent:0;mso-width-relative:margin;mso-height-relative:margin;v-text-anchor:top" o:gfxdata="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" filled="f" stroked="f">
                       <v:textbox>
@@ -4139,6 +4746,7 @@
                                     </w:rPr>
                                     <w:t>{#</w:t>
                                   </w:r>
+                                  <w:proofErr w:type="gramStart"/>
                                   <w:r>
                                     <w:rPr>
                                       <w:sz w:val="16"/>
@@ -4153,7 +4761,16 @@
                                       <w:szCs w:val="16"/>
                                       <w:lang w:val="en-US"/>
                                     </w:rPr>
-                                    <w:t>}{passport}{/</w:t>
+                                    <w:t>}{</w:t>
+                                  </w:r>
+                                  <w:proofErr w:type="gramEnd"/>
+                                  <w:r>
+                                    <w:rPr>
+                                      <w:sz w:val="16"/>
+                                      <w:szCs w:val="16"/>
+                                      <w:lang w:val="en-US"/>
+                                    </w:rPr>
+                                    <w:t>passport}{/</w:t>
                                   </w:r>
                                   <w:r>
                                     <w:rPr>
@@ -4189,7 +4806,7 @@
                     </wp:anchor>
                   </w:drawing>
                 </mc:Choice>
-                <mc:Fallback xmlns:w16cex="http://schemas.microsoft.com/office/word/2018/wordml/cex" xmlns:w16="http://schemas.microsoft.com/office/word/2018/wordml" xmlns:w16sdtdh="http://schemas.microsoft.com/office/word/2020/wordml/sdtdatahash">
+                <mc:Fallback>
                   <w:pict>
                     <v:shape w14:anchorId="1607F051" id="_x0000_s1034" type="#_x0000_t202" style="position:absolute;left:0;text-align:left;margin-left:-5.9pt;margin-top:-2.1pt;width:182.5pt;height:110.6pt;z-index:251676160;visibility:visible;mso-wrap-style:square;mso-width-percent:0;mso-height-percent:200;mso-wrap-distance-left:9pt;mso-wrap-distance-top:3.6pt;mso-wrap-distance-right:9pt;mso-wrap-distance-bottom:3.6pt;mso-position-horizontal:absolute;mso-position-horizontal-relative:text;mso-position-vertical:absolute;mso-position-vertical-relative:text;mso-width-percent:0;mso-height-percent:200;mso-width-relative:margin;mso-height-relative:margin;v-text-anchor:top" o:gfxdata="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" filled="f" stroked="f">
                       <v:textbox style="mso-fit-shape-to-text:t">
@@ -4210,6 +4827,7 @@
                               </w:rPr>
                               <w:t>{#</w:t>
                             </w:r>
+                            <w:proofErr w:type="gramStart"/>
                             <w:r>
                               <w:rPr>
                                 <w:sz w:val="16"/>
@@ -4224,7 +4842,16 @@
                                 <w:szCs w:val="16"/>
                                 <w:lang w:val="en-US"/>
                               </w:rPr>
-                              <w:t>}{passport}{/</w:t>
+                              <w:t>}{</w:t>
+                            </w:r>
+                            <w:proofErr w:type="gramEnd"/>
+                            <w:r>
+                              <w:rPr>
+                                <w:sz w:val="16"/>
+                                <w:szCs w:val="16"/>
+                                <w:lang w:val="en-US"/>
+                              </w:rPr>
+                              <w:t>passport}{/</w:t>
                             </w:r>
                             <w:r>
                               <w:rPr>
@@ -4314,6 +4941,7 @@
                                     </w:rPr>
                                     <w:t>{#</w:t>
                                   </w:r>
+                                  <w:proofErr w:type="gramStart"/>
                                   <w:r>
                                     <w:rPr>
                                       <w:sz w:val="16"/>
@@ -4328,7 +4956,26 @@
                                       <w:szCs w:val="16"/>
                                       <w:lang w:val="en-US"/>
                                     </w:rPr>
-                                    <w:t>}{lastName}{/</w:t>
+                                    <w:t>}{</w:t>
+                                  </w:r>
+                                  <w:proofErr w:type="spellStart"/>
+                                  <w:proofErr w:type="gramEnd"/>
+                                  <w:r>
+                                    <w:rPr>
+                                      <w:sz w:val="16"/>
+                                      <w:szCs w:val="16"/>
+                                      <w:lang w:val="en-US"/>
+                                    </w:rPr>
+                                    <w:t>lastName</w:t>
+                                  </w:r>
+                                  <w:proofErr w:type="spellEnd"/>
+                                  <w:r>
+                                    <w:rPr>
+                                      <w:sz w:val="16"/>
+                                      <w:szCs w:val="16"/>
+                                      <w:lang w:val="en-US"/>
+                                    </w:rPr>
+                                    <w:t>}{/</w:t>
                                   </w:r>
                                   <w:r>
                                     <w:rPr>
@@ -4364,7 +5011,7 @@
                     </wp:anchor>
                   </w:drawing>
                 </mc:Choice>
-                <mc:Fallback xmlns:w16cex="http://schemas.microsoft.com/office/word/2018/wordml/cex" xmlns:w16="http://schemas.microsoft.com/office/word/2018/wordml" xmlns:w16sdtdh="http://schemas.microsoft.com/office/word/2020/wordml/sdtdatahash">
+                <mc:Fallback>
                   <w:pict>
                     <v:shape w14:anchorId="022373F8" id="_x0000_s1035" type="#_x0000_t202" style="position:absolute;left:0;text-align:left;margin-left:-24.35pt;margin-top:-43.15pt;width:223.95pt;height:110.6pt;z-index:251415040;visibility:visible;mso-wrap-style:square;mso-width-percent:0;mso-height-percent:200;mso-wrap-distance-left:9pt;mso-wrap-distance-top:3.6pt;mso-wrap-distance-right:9pt;mso-wrap-distance-bottom:3.6pt;mso-position-horizontal:absolute;mso-position-horizontal-relative:text;mso-position-vertical:absolute;mso-position-vertical-relative:text;mso-width-percent:0;mso-height-percent:200;mso-width-relative:margin;mso-height-relative:margin;v-text-anchor:top" o:gfxdata="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" filled="f" stroked="f">
                       <v:textbox style="mso-fit-shape-to-text:t">
@@ -4385,6 +5032,7 @@
                               </w:rPr>
                               <w:t>{#</w:t>
                             </w:r>
+                            <w:proofErr w:type="gramStart"/>
                             <w:r>
                               <w:rPr>
                                 <w:sz w:val="16"/>
@@ -4399,7 +5047,26 @@
                                 <w:szCs w:val="16"/>
                                 <w:lang w:val="en-US"/>
                               </w:rPr>
-                              <w:t>}{lastName}{/</w:t>
+                              <w:t>}{</w:t>
+                            </w:r>
+                            <w:proofErr w:type="spellStart"/>
+                            <w:proofErr w:type="gramEnd"/>
+                            <w:r>
+                              <w:rPr>
+                                <w:sz w:val="16"/>
+                                <w:szCs w:val="16"/>
+                                <w:lang w:val="en-US"/>
+                              </w:rPr>
+                              <w:t>lastName</w:t>
+                            </w:r>
+                            <w:proofErr w:type="spellEnd"/>
+                            <w:r>
+                              <w:rPr>
+                                <w:sz w:val="16"/>
+                                <w:szCs w:val="16"/>
+                                <w:lang w:val="en-US"/>
+                              </w:rPr>
+                              <w:t>}{/</w:t>
                             </w:r>
                             <w:r>
                               <w:rPr>
@@ -4489,6 +5156,7 @@
                                     </w:rPr>
                                     <w:t>{#</w:t>
                                   </w:r>
+                                  <w:proofErr w:type="gramStart"/>
                                   <w:r>
                                     <w:rPr>
                                       <w:sz w:val="16"/>
@@ -4503,7 +5171,26 @@
                                       <w:szCs w:val="16"/>
                                       <w:lang w:val="en-US"/>
                                     </w:rPr>
-                                    <w:t>}{firstName}{/</w:t>
+                                    <w:t>}{</w:t>
+                                  </w:r>
+                                  <w:proofErr w:type="spellStart"/>
+                                  <w:proofErr w:type="gramEnd"/>
+                                  <w:r>
+                                    <w:rPr>
+                                      <w:sz w:val="16"/>
+                                      <w:szCs w:val="16"/>
+                                      <w:lang w:val="en-US"/>
+                                    </w:rPr>
+                                    <w:t>firstName</w:t>
+                                  </w:r>
+                                  <w:proofErr w:type="spellEnd"/>
+                                  <w:r>
+                                    <w:rPr>
+                                      <w:sz w:val="16"/>
+                                      <w:szCs w:val="16"/>
+                                      <w:lang w:val="en-US"/>
+                                    </w:rPr>
+                                    <w:t>}{/</w:t>
                                   </w:r>
                                   <w:r>
                                     <w:rPr>
@@ -4539,7 +5226,7 @@
                     </wp:anchor>
                   </w:drawing>
                 </mc:Choice>
-                <mc:Fallback xmlns:w16cex="http://schemas.microsoft.com/office/word/2018/wordml/cex" xmlns:w16="http://schemas.microsoft.com/office/word/2018/wordml" xmlns:w16sdtdh="http://schemas.microsoft.com/office/word/2020/wordml/sdtdatahash">
+                <mc:Fallback>
                   <w:pict>
                     <v:shape w14:anchorId="0B00B8C0" id="_x0000_s1036" type="#_x0000_t202" style="position:absolute;left:0;text-align:left;margin-left:-13.65pt;margin-top:-31.55pt;width:200pt;height:110.6pt;z-index:251502080;visibility:visible;mso-wrap-style:square;mso-width-percent:0;mso-height-percent:200;mso-wrap-distance-left:9pt;mso-wrap-distance-top:3.6pt;mso-wrap-distance-right:9pt;mso-wrap-distance-bottom:3.6pt;mso-position-horizontal:absolute;mso-position-horizontal-relative:text;mso-position-vertical:absolute;mso-position-vertical-relative:text;mso-width-percent:0;mso-height-percent:200;mso-width-relative:margin;mso-height-relative:margin;v-text-anchor:top" o:gfxdata="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" filled="f" stroked="f">
                       <v:textbox style="mso-fit-shape-to-text:t">
@@ -4560,6 +5247,7 @@
                               </w:rPr>
                               <w:t>{#</w:t>
                             </w:r>
+                            <w:proofErr w:type="gramStart"/>
                             <w:r>
                               <w:rPr>
                                 <w:sz w:val="16"/>
@@ -4574,7 +5262,26 @@
                                 <w:szCs w:val="16"/>
                                 <w:lang w:val="en-US"/>
                               </w:rPr>
-                              <w:t>}{firstName}{/</w:t>
+                              <w:t>}{</w:t>
+                            </w:r>
+                            <w:proofErr w:type="spellStart"/>
+                            <w:proofErr w:type="gramEnd"/>
+                            <w:r>
+                              <w:rPr>
+                                <w:sz w:val="16"/>
+                                <w:szCs w:val="16"/>
+                                <w:lang w:val="en-US"/>
+                              </w:rPr>
+                              <w:t>firstName</w:t>
+                            </w:r>
+                            <w:proofErr w:type="spellEnd"/>
+                            <w:r>
+                              <w:rPr>
+                                <w:sz w:val="16"/>
+                                <w:szCs w:val="16"/>
+                                <w:lang w:val="en-US"/>
+                              </w:rPr>
+                              <w:t>}{/</w:t>
                             </w:r>
                             <w:r>
                               <w:rPr>
@@ -4664,6 +5371,7 @@
                                     </w:rPr>
                                     <w:t>{#</w:t>
                                   </w:r>
+                                  <w:proofErr w:type="gramStart"/>
                                   <w:r>
                                     <w:rPr>
                                       <w:sz w:val="16"/>
@@ -4678,7 +5386,26 @@
                                       <w:szCs w:val="16"/>
                                       <w:lang w:val="en-US"/>
                                     </w:rPr>
-                                    <w:t>}{middleName}{/</w:t>
+                                    <w:t>}{</w:t>
+                                  </w:r>
+                                  <w:proofErr w:type="spellStart"/>
+                                  <w:proofErr w:type="gramEnd"/>
+                                  <w:r>
+                                    <w:rPr>
+                                      <w:sz w:val="16"/>
+                                      <w:szCs w:val="16"/>
+                                      <w:lang w:val="en-US"/>
+                                    </w:rPr>
+                                    <w:t>middleName</w:t>
+                                  </w:r>
+                                  <w:proofErr w:type="spellEnd"/>
+                                  <w:r>
+                                    <w:rPr>
+                                      <w:sz w:val="16"/>
+                                      <w:szCs w:val="16"/>
+                                      <w:lang w:val="en-US"/>
+                                    </w:rPr>
+                                    <w:t>}{/</w:t>
                                   </w:r>
                                   <w:r>
                                     <w:rPr>
@@ -4714,7 +5441,7 @@
                     </wp:anchor>
                   </w:drawing>
                 </mc:Choice>
-                <mc:Fallback xmlns:w16cex="http://schemas.microsoft.com/office/word/2018/wordml/cex" xmlns:w16="http://schemas.microsoft.com/office/word/2018/wordml" xmlns:w16sdtdh="http://schemas.microsoft.com/office/word/2020/wordml/sdtdatahash">
+                <mc:Fallback>
                   <w:pict>
                     <v:shape w14:anchorId="1470D0A7" id="_x0000_s1037" type="#_x0000_t202" style="position:absolute;left:0;text-align:left;margin-left:-18.6pt;margin-top:-19.9pt;width:210pt;height:110.6pt;z-index:251589120;visibility:visible;mso-wrap-style:square;mso-width-percent:0;mso-height-percent:200;mso-wrap-distance-left:9pt;mso-wrap-distance-top:3.6pt;mso-wrap-distance-right:9pt;mso-wrap-distance-bottom:3.6pt;mso-position-horizontal:absolute;mso-position-horizontal-relative:text;mso-position-vertical:absolute;mso-position-vertical-relative:text;mso-width-percent:0;mso-height-percent:200;mso-width-relative:margin;mso-height-relative:margin;v-text-anchor:top" o:gfxdata="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" filled="f" stroked="f">
                       <v:textbox style="mso-fit-shape-to-text:t">
@@ -4735,6 +5462,7 @@
                               </w:rPr>
                               <w:t>{#</w:t>
                             </w:r>
+                            <w:proofErr w:type="gramStart"/>
                             <w:r>
                               <w:rPr>
                                 <w:sz w:val="16"/>
@@ -4749,7 +5477,26 @@
                                 <w:szCs w:val="16"/>
                                 <w:lang w:val="en-US"/>
                               </w:rPr>
-                              <w:t>}{middleName}{/</w:t>
+                              <w:t>}{</w:t>
+                            </w:r>
+                            <w:proofErr w:type="spellStart"/>
+                            <w:proofErr w:type="gramEnd"/>
+                            <w:r>
+                              <w:rPr>
+                                <w:sz w:val="16"/>
+                                <w:szCs w:val="16"/>
+                                <w:lang w:val="en-US"/>
+                              </w:rPr>
+                              <w:t>middleName</w:t>
+                            </w:r>
+                            <w:proofErr w:type="spellEnd"/>
+                            <w:r>
+                              <w:rPr>
+                                <w:sz w:val="16"/>
+                                <w:szCs w:val="16"/>
+                                <w:lang w:val="en-US"/>
+                              </w:rPr>
+                              <w:t>}{/</w:t>
                             </w:r>
                             <w:r>
                               <w:rPr>
@@ -4862,6 +5609,7 @@
                                     </w:rPr>
                                     <w:t>{#</w:t>
                                   </w:r>
+                                  <w:proofErr w:type="gramStart"/>
                                   <w:r>
                                     <w:rPr>
                                       <w:sz w:val="16"/>
@@ -4876,7 +5624,26 @@
                                       <w:szCs w:val="16"/>
                                       <w:lang w:val="en-US"/>
                                     </w:rPr>
-                                    <w:t>}{passportData}{/</w:t>
+                                    <w:t>}{</w:t>
+                                  </w:r>
+                                  <w:proofErr w:type="spellStart"/>
+                                  <w:proofErr w:type="gramEnd"/>
+                                  <w:r>
+                                    <w:rPr>
+                                      <w:sz w:val="16"/>
+                                      <w:szCs w:val="16"/>
+                                      <w:lang w:val="en-US"/>
+                                    </w:rPr>
+                                    <w:t>passportData</w:t>
+                                  </w:r>
+                                  <w:proofErr w:type="spellEnd"/>
+                                  <w:r>
+                                    <w:rPr>
+                                      <w:sz w:val="16"/>
+                                      <w:szCs w:val="16"/>
+                                      <w:lang w:val="en-US"/>
+                                    </w:rPr>
+                                    <w:t>}{/</w:t>
                                   </w:r>
                                   <w:r>
                                     <w:rPr>
@@ -4932,7 +5699,7 @@
                     </wp:anchor>
                   </w:drawing>
                 </mc:Choice>
-                <mc:Fallback xmlns:w16cex="http://schemas.microsoft.com/office/word/2018/wordml/cex" xmlns:w16="http://schemas.microsoft.com/office/word/2018/wordml" xmlns:w16sdtdh="http://schemas.microsoft.com/office/word/2020/wordml/sdtdatahash">
+                <mc:Fallback>
                   <w:pict>
                     <v:shape w14:anchorId="5CF9EB5A" id="_x0000_s1038" type="#_x0000_t202" style="position:absolute;left:0;text-align:left;margin-left:11.1pt;margin-top:5.6pt;width:150.25pt;height:47.25pt;z-index:251764224;visibility:visible;mso-wrap-style:square;mso-width-percent:0;mso-height-percent:0;mso-wrap-distance-left:9pt;mso-wrap-distance-top:3.6pt;mso-wrap-distance-right:9pt;mso-wrap-distance-bottom:3.6pt;mso-position-horizontal:absolute;mso-position-horizontal-relative:text;mso-position-vertical:absolute;mso-position-vertical-relative:text;mso-width-percent:0;mso-height-percent:0;mso-width-relative:margin;mso-height-relative:margin;v-text-anchor:top" o:gfxdata="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" filled="f" stroked="f">
                       <v:textbox>
@@ -4954,6 +5721,7 @@
                               </w:rPr>
                               <w:t>{#</w:t>
                             </w:r>
+                            <w:proofErr w:type="gramStart"/>
                             <w:r>
                               <w:rPr>
                                 <w:sz w:val="16"/>
@@ -4968,7 +5736,26 @@
                                 <w:szCs w:val="16"/>
                                 <w:lang w:val="en-US"/>
                               </w:rPr>
-                              <w:t>}{passportData}{/</w:t>
+                              <w:t>}{</w:t>
+                            </w:r>
+                            <w:proofErr w:type="spellStart"/>
+                            <w:proofErr w:type="gramEnd"/>
+                            <w:r>
+                              <w:rPr>
+                                <w:sz w:val="16"/>
+                                <w:szCs w:val="16"/>
+                                <w:lang w:val="en-US"/>
+                              </w:rPr>
+                              <w:t>passportData</w:t>
+                            </w:r>
+                            <w:proofErr w:type="spellEnd"/>
+                            <w:r>
+                              <w:rPr>
+                                <w:sz w:val="16"/>
+                                <w:szCs w:val="16"/>
+                                <w:lang w:val="en-US"/>
+                              </w:rPr>
+                              <w:t>}{/</w:t>
                             </w:r>
                             <w:r>
                               <w:rPr>
@@ -5164,6 +5951,7 @@
                                     </w:rPr>
                                     <w:t>{#</w:t>
                                   </w:r>
+                                  <w:proofErr w:type="gramStart"/>
                                   <w:r>
                                     <w:rPr>
                                       <w:sz w:val="16"/>
@@ -5178,7 +5966,26 @@
                                       <w:szCs w:val="16"/>
                                       <w:lang w:val="en-US"/>
                                     </w:rPr>
-                                    <w:t>}{idCode}{/</w:t>
+                                    <w:t>}{</w:t>
+                                  </w:r>
+                                  <w:proofErr w:type="spellStart"/>
+                                  <w:proofErr w:type="gramEnd"/>
+                                  <w:r>
+                                    <w:rPr>
+                                      <w:sz w:val="16"/>
+                                      <w:szCs w:val="16"/>
+                                      <w:lang w:val="en-US"/>
+                                    </w:rPr>
+                                    <w:t>idCode</w:t>
+                                  </w:r>
+                                  <w:proofErr w:type="spellEnd"/>
+                                  <w:r>
+                                    <w:rPr>
+                                      <w:sz w:val="16"/>
+                                      <w:szCs w:val="16"/>
+                                      <w:lang w:val="en-US"/>
+                                    </w:rPr>
+                                    <w:t>}{/</w:t>
                                   </w:r>
                                   <w:r>
                                     <w:rPr>
@@ -5214,7 +6021,7 @@
                     </wp:anchor>
                   </w:drawing>
                 </mc:Choice>
-                <mc:Fallback xmlns:w16cex="http://schemas.microsoft.com/office/word/2018/wordml/cex" xmlns:w16="http://schemas.microsoft.com/office/word/2018/wordml" xmlns:w16sdtdh="http://schemas.microsoft.com/office/word/2020/wordml/sdtdatahash">
+                <mc:Fallback>
                   <w:pict>
                     <v:shape w14:anchorId="13BCAAB6" id="_x0000_s1039" type="#_x0000_t202" style="position:absolute;left:0;text-align:left;margin-left:6.95pt;margin-top:5.35pt;width:160.7pt;height:110.6pt;z-index:251779584;visibility:visible;mso-wrap-style:square;mso-width-percent:0;mso-height-percent:200;mso-wrap-distance-left:9pt;mso-wrap-distance-top:3.6pt;mso-wrap-distance-right:9pt;mso-wrap-distance-bottom:3.6pt;mso-position-horizontal:absolute;mso-position-horizontal-relative:text;mso-position-vertical:absolute;mso-position-vertical-relative:text;mso-width-percent:0;mso-height-percent:200;mso-width-relative:margin;mso-height-relative:margin;v-text-anchor:top" o:gfxdata="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" filled="f" stroked="f">
                       <v:textbox style="mso-fit-shape-to-text:t">
@@ -5235,6 +6042,7 @@
                               </w:rPr>
                               <w:t>{#</w:t>
                             </w:r>
+                            <w:proofErr w:type="gramStart"/>
                             <w:r>
                               <w:rPr>
                                 <w:sz w:val="16"/>
@@ -5249,7 +6057,26 @@
                                 <w:szCs w:val="16"/>
                                 <w:lang w:val="en-US"/>
                               </w:rPr>
-                              <w:t>}{idCode}{/</w:t>
+                              <w:t>}{</w:t>
+                            </w:r>
+                            <w:proofErr w:type="spellStart"/>
+                            <w:proofErr w:type="gramEnd"/>
+                            <w:r>
+                              <w:rPr>
+                                <w:sz w:val="16"/>
+                                <w:szCs w:val="16"/>
+                                <w:lang w:val="en-US"/>
+                              </w:rPr>
+                              <w:t>idCode</w:t>
+                            </w:r>
+                            <w:proofErr w:type="spellEnd"/>
+                            <w:r>
+                              <w:rPr>
+                                <w:sz w:val="16"/>
+                                <w:szCs w:val="16"/>
+                                <w:lang w:val="en-US"/>
+                              </w:rPr>
+                              <w:t>}{/</w:t>
                             </w:r>
                             <w:r>
                               <w:rPr>
@@ -5384,6 +6211,7 @@
                                     </w:rPr>
                                     <w:t>{#</w:t>
                                   </w:r>
+                                  <w:proofErr w:type="gramStart"/>
                                   <w:r>
                                     <w:rPr>
                                       <w:sz w:val="16"/>
@@ -5398,7 +6226,16 @@
                                       <w:szCs w:val="16"/>
                                       <w:lang w:val="en-US"/>
                                     </w:rPr>
-                                    <w:t>}{address}{/</w:t>
+                                    <w:t>}{</w:t>
+                                  </w:r>
+                                  <w:proofErr w:type="gramEnd"/>
+                                  <w:r>
+                                    <w:rPr>
+                                      <w:sz w:val="16"/>
+                                      <w:szCs w:val="16"/>
+                                      <w:lang w:val="en-US"/>
+                                    </w:rPr>
+                                    <w:t>address}{/</w:t>
                                   </w:r>
                                   <w:r>
                                     <w:rPr>
@@ -5455,7 +6292,7 @@
                     </wp:anchor>
                   </w:drawing>
                 </mc:Choice>
-                <mc:Fallback xmlns:w16cex="http://schemas.microsoft.com/office/word/2018/wordml/cex" xmlns:w16="http://schemas.microsoft.com/office/word/2018/wordml" xmlns:w16sdtdh="http://schemas.microsoft.com/office/word/2020/wordml/sdtdatahash">
+                <mc:Fallback>
                   <w:pict>
                     <v:shape w14:anchorId="06D2416E" id="_x0000_s1040" type="#_x0000_t202" style="position:absolute;left:0;text-align:left;margin-left:9.75pt;margin-top:5.5pt;width:151.3pt;height:48pt;z-index:251798016;visibility:visible;mso-wrap-style:square;mso-width-percent:0;mso-height-percent:0;mso-wrap-distance-left:9pt;mso-wrap-distance-top:3.6pt;mso-wrap-distance-right:9pt;mso-wrap-distance-bottom:3.6pt;mso-position-horizontal:absolute;mso-position-horizontal-relative:text;mso-position-vertical:absolute;mso-position-vertical-relative:text;mso-width-percent:0;mso-height-percent:0;mso-width-relative:margin;mso-height-relative:margin;v-text-anchor:top" o:gfxdata="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" filled="f" stroked="f">
                       <v:textbox>
@@ -5477,6 +6314,7 @@
                               </w:rPr>
                               <w:t>{#</w:t>
                             </w:r>
+                            <w:proofErr w:type="gramStart"/>
                             <w:r>
                               <w:rPr>
                                 <w:sz w:val="16"/>
@@ -5491,7 +6329,16 @@
                                 <w:szCs w:val="16"/>
                                 <w:lang w:val="en-US"/>
                               </w:rPr>
-                              <w:t>}{address}{/</w:t>
+                              <w:t>}{</w:t>
+                            </w:r>
+                            <w:proofErr w:type="gramEnd"/>
+                            <w:r>
+                              <w:rPr>
+                                <w:sz w:val="16"/>
+                                <w:szCs w:val="16"/>
+                                <w:lang w:val="en-US"/>
+                              </w:rPr>
+                              <w:t>address}{/</w:t>
                             </w:r>
                             <w:r>
                               <w:rPr>
@@ -5798,7 +6645,25 @@
                                       <w:szCs w:val="16"/>
                                       <w:lang w:val="en-US"/>
                                     </w:rPr>
-                                    <w:t>{#entrant}{passport}{/entrant}</w:t>
+                                    <w:t>{#</w:t>
+                                  </w:r>
+                                  <w:proofErr w:type="gramStart"/>
+                                  <w:r>
+                                    <w:rPr>
+                                      <w:sz w:val="16"/>
+                                      <w:szCs w:val="16"/>
+                                      <w:lang w:val="en-US"/>
+                                    </w:rPr>
+                                    <w:t>entrant}{</w:t>
+                                  </w:r>
+                                  <w:proofErr w:type="gramEnd"/>
+                                  <w:r>
+                                    <w:rPr>
+                                      <w:sz w:val="16"/>
+                                      <w:szCs w:val="16"/>
+                                      <w:lang w:val="en-US"/>
+                                    </w:rPr>
+                                    <w:t>passport}{/entrant}</w:t>
                                   </w:r>
                                 </w:p>
                               </w:txbxContent>
@@ -5818,7 +6683,7 @@
                     </wp:anchor>
                   </w:drawing>
                 </mc:Choice>
-                <mc:Fallback xmlns:w16cex="http://schemas.microsoft.com/office/word/2018/wordml/cex" xmlns:w16="http://schemas.microsoft.com/office/word/2018/wordml" xmlns:w16sdtdh="http://schemas.microsoft.com/office/word/2020/wordml/sdtdatahash">
+                <mc:Fallback>
                   <w:pict>
                     <v:shape w14:anchorId="4BF7C35D" id="_x0000_s1041" type="#_x0000_t202" style="position:absolute;left:0;text-align:left;margin-left:7.3pt;margin-top:-2.15pt;width:150pt;height:110.6pt;z-index:251849216;visibility:visible;mso-wrap-style:square;mso-width-percent:0;mso-height-percent:200;mso-wrap-distance-left:9pt;mso-wrap-distance-top:3.6pt;mso-wrap-distance-right:9pt;mso-wrap-distance-bottom:3.6pt;mso-position-horizontal:absolute;mso-position-horizontal-relative:text;mso-position-vertical:absolute;mso-position-vertical-relative:text;mso-width-percent:0;mso-height-percent:200;mso-width-relative:margin;mso-height-relative:margin;v-text-anchor:top" o:gfxdata="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" filled="f" stroked="f">
                       <v:textbox style="mso-fit-shape-to-text:t">
@@ -5837,7 +6702,25 @@
                                 <w:szCs w:val="16"/>
                                 <w:lang w:val="en-US"/>
                               </w:rPr>
-                              <w:t>{#entrant}{passport}{/entrant}</w:t>
+                              <w:t>{#</w:t>
+                            </w:r>
+                            <w:proofErr w:type="gramStart"/>
+                            <w:r>
+                              <w:rPr>
+                                <w:sz w:val="16"/>
+                                <w:szCs w:val="16"/>
+                                <w:lang w:val="en-US"/>
+                              </w:rPr>
+                              <w:t>entrant}{</w:t>
+                            </w:r>
+                            <w:proofErr w:type="gramEnd"/>
+                            <w:r>
+                              <w:rPr>
+                                <w:sz w:val="16"/>
+                                <w:szCs w:val="16"/>
+                                <w:lang w:val="en-US"/>
+                              </w:rPr>
+                              <w:t>passport}{/entrant}</w:t>
                             </w:r>
                           </w:p>
                         </w:txbxContent>
@@ -5933,7 +6816,35 @@
                                       <w:szCs w:val="16"/>
                                       <w:lang w:val="en-US"/>
                                     </w:rPr>
-                                    <w:t>{#entrant}{passportData}{/entrant}</w:t>
+                                    <w:t>{#</w:t>
+                                  </w:r>
+                                  <w:proofErr w:type="gramStart"/>
+                                  <w:r>
+                                    <w:rPr>
+                                      <w:sz w:val="16"/>
+                                      <w:szCs w:val="16"/>
+                                      <w:lang w:val="en-US"/>
+                                    </w:rPr>
+                                    <w:t>entrant}{</w:t>
+                                  </w:r>
+                                  <w:proofErr w:type="spellStart"/>
+                                  <w:proofErr w:type="gramEnd"/>
+                                  <w:r>
+                                    <w:rPr>
+                                      <w:sz w:val="16"/>
+                                      <w:szCs w:val="16"/>
+                                      <w:lang w:val="en-US"/>
+                                    </w:rPr>
+                                    <w:t>passportData</w:t>
+                                  </w:r>
+                                  <w:proofErr w:type="spellEnd"/>
+                                  <w:r>
+                                    <w:rPr>
+                                      <w:sz w:val="16"/>
+                                      <w:szCs w:val="16"/>
+                                      <w:lang w:val="en-US"/>
+                                    </w:rPr>
+                                    <w:t>}{/entrant}</w:t>
                                   </w:r>
                                 </w:p>
                                 <w:p>
@@ -5995,7 +6906,7 @@
                     </wp:anchor>
                   </w:drawing>
                 </mc:Choice>
-                <mc:Fallback xmlns:w16cex="http://schemas.microsoft.com/office/word/2018/wordml/cex" xmlns:w16="http://schemas.microsoft.com/office/word/2018/wordml" xmlns:w16sdtdh="http://schemas.microsoft.com/office/word/2020/wordml/sdtdatahash">
+                <mc:Fallback>
                   <w:pict>
                     <v:shape w14:anchorId="7E204A2B" id="_x0000_s1042" type="#_x0000_t202" style="position:absolute;left:0;text-align:left;margin-left:7.75pt;margin-top:5.15pt;width:149.65pt;height:41.65pt;z-index:251855360;visibility:visible;mso-wrap-style:square;mso-width-percent:0;mso-height-percent:0;mso-wrap-distance-left:9pt;mso-wrap-distance-top:3.6pt;mso-wrap-distance-right:9pt;mso-wrap-distance-bottom:3.6pt;mso-position-horizontal:absolute;mso-position-horizontal-relative:text;mso-position-vertical:absolute;mso-position-vertical-relative:text;mso-width-percent:0;mso-height-percent:0;mso-width-relative:margin;mso-height-relative:margin;v-text-anchor:top" o:gfxdata="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" filled="f" stroked="f">
                       <v:textbox>
@@ -6016,7 +6927,35 @@
                                 <w:szCs w:val="16"/>
                                 <w:lang w:val="en-US"/>
                               </w:rPr>
-                              <w:t>{#entrant}{passportData}{/entrant}</w:t>
+                              <w:t>{#</w:t>
+                            </w:r>
+                            <w:proofErr w:type="gramStart"/>
+                            <w:r>
+                              <w:rPr>
+                                <w:sz w:val="16"/>
+                                <w:szCs w:val="16"/>
+                                <w:lang w:val="en-US"/>
+                              </w:rPr>
+                              <w:t>entrant}{</w:t>
+                            </w:r>
+                            <w:proofErr w:type="spellStart"/>
+                            <w:proofErr w:type="gramEnd"/>
+                            <w:r>
+                              <w:rPr>
+                                <w:sz w:val="16"/>
+                                <w:szCs w:val="16"/>
+                                <w:lang w:val="en-US"/>
+                              </w:rPr>
+                              <w:t>passportData</w:t>
+                            </w:r>
+                            <w:proofErr w:type="spellEnd"/>
+                            <w:r>
+                              <w:rPr>
+                                <w:sz w:val="16"/>
+                                <w:szCs w:val="16"/>
+                                <w:lang w:val="en-US"/>
+                              </w:rPr>
+                              <w:t>}{/entrant}</w:t>
                             </w:r>
                           </w:p>
                           <w:p>
@@ -6216,7 +7155,35 @@
                                       <w:szCs w:val="16"/>
                                       <w:lang w:val="en-US"/>
                                     </w:rPr>
-                                    <w:t>{#entrant}{idCode}{/entrant}</w:t>
+                                    <w:t>{#</w:t>
+                                  </w:r>
+                                  <w:proofErr w:type="gramStart"/>
+                                  <w:r>
+                                    <w:rPr>
+                                      <w:sz w:val="16"/>
+                                      <w:szCs w:val="16"/>
+                                      <w:lang w:val="en-US"/>
+                                    </w:rPr>
+                                    <w:t>entrant}{</w:t>
+                                  </w:r>
+                                  <w:proofErr w:type="spellStart"/>
+                                  <w:proofErr w:type="gramEnd"/>
+                                  <w:r>
+                                    <w:rPr>
+                                      <w:sz w:val="16"/>
+                                      <w:szCs w:val="16"/>
+                                      <w:lang w:val="en-US"/>
+                                    </w:rPr>
+                                    <w:t>idCode</w:t>
+                                  </w:r>
+                                  <w:proofErr w:type="spellEnd"/>
+                                  <w:r>
+                                    <w:rPr>
+                                      <w:sz w:val="16"/>
+                                      <w:szCs w:val="16"/>
+                                      <w:lang w:val="en-US"/>
+                                    </w:rPr>
+                                    <w:t>}{/entrant}</w:t>
                                   </w:r>
                                 </w:p>
                               </w:txbxContent>
@@ -6236,7 +7203,7 @@
                     </wp:anchor>
                   </w:drawing>
                 </mc:Choice>
-                <mc:Fallback xmlns:w16cex="http://schemas.microsoft.com/office/word/2018/wordml/cex" xmlns:w16="http://schemas.microsoft.com/office/word/2018/wordml" xmlns:w16sdtdh="http://schemas.microsoft.com/office/word/2020/wordml/sdtdatahash">
+                <mc:Fallback>
                   <w:pict>
                     <v:shape w14:anchorId="39D3C56B" id="_x0000_s1043" type="#_x0000_t202" style="position:absolute;left:0;text-align:left;margin-left:8.15pt;margin-top:5.4pt;width:150.5pt;height:110.6pt;z-index:251860480;visibility:visible;mso-wrap-style:square;mso-width-percent:0;mso-height-percent:200;mso-wrap-distance-left:9pt;mso-wrap-distance-top:3.6pt;mso-wrap-distance-right:9pt;mso-wrap-distance-bottom:3.6pt;mso-position-horizontal:absolute;mso-position-horizontal-relative:text;mso-position-vertical:absolute;mso-position-vertical-relative:text;mso-width-percent:0;mso-height-percent:200;mso-width-relative:margin;mso-height-relative:margin;v-text-anchor:top" o:gfxdata="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" filled="f" stroked="f">
                       <v:textbox style="mso-fit-shape-to-text:t">
@@ -6255,7 +7222,35 @@
                                 <w:szCs w:val="16"/>
                                 <w:lang w:val="en-US"/>
                               </w:rPr>
-                              <w:t>{#entrant}{idCode}{/entrant}</w:t>
+                              <w:t>{#</w:t>
+                            </w:r>
+                            <w:proofErr w:type="gramStart"/>
+                            <w:r>
+                              <w:rPr>
+                                <w:sz w:val="16"/>
+                                <w:szCs w:val="16"/>
+                                <w:lang w:val="en-US"/>
+                              </w:rPr>
+                              <w:t>entrant}{</w:t>
+                            </w:r>
+                            <w:proofErr w:type="spellStart"/>
+                            <w:proofErr w:type="gramEnd"/>
+                            <w:r>
+                              <w:rPr>
+                                <w:sz w:val="16"/>
+                                <w:szCs w:val="16"/>
+                                <w:lang w:val="en-US"/>
+                              </w:rPr>
+                              <w:t>idCode</w:t>
+                            </w:r>
+                            <w:proofErr w:type="spellEnd"/>
+                            <w:r>
+                              <w:rPr>
+                                <w:sz w:val="16"/>
+                                <w:szCs w:val="16"/>
+                                <w:lang w:val="en-US"/>
+                              </w:rPr>
+                              <w:t>}{/entrant}</w:t>
                             </w:r>
                           </w:p>
                         </w:txbxContent>
@@ -6374,6 +7369,7 @@
                                     </w:rPr>
                                     <w:t>{#</w:t>
                                   </w:r>
+                                  <w:proofErr w:type="gramStart"/>
                                   <w:r>
                                     <w:rPr>
                                       <w:sz w:val="16"/>
@@ -6388,7 +7384,16 @@
                                       <w:szCs w:val="16"/>
                                       <w:lang w:val="en-US"/>
                                     </w:rPr>
-                                    <w:t>}{address}{/</w:t>
+                                    <w:t>}{</w:t>
+                                  </w:r>
+                                  <w:proofErr w:type="gramEnd"/>
+                                  <w:r>
+                                    <w:rPr>
+                                      <w:sz w:val="16"/>
+                                      <w:szCs w:val="16"/>
+                                      <w:lang w:val="en-US"/>
+                                    </w:rPr>
+                                    <w:t>address}{/</w:t>
                                   </w:r>
                                   <w:r>
                                     <w:rPr>
@@ -6445,7 +7450,7 @@
                     </wp:anchor>
                   </w:drawing>
                 </mc:Choice>
-                <mc:Fallback xmlns:w16cex="http://schemas.microsoft.com/office/word/2018/wordml/cex" xmlns:w16="http://schemas.microsoft.com/office/word/2018/wordml" xmlns:w16sdtdh="http://schemas.microsoft.com/office/word/2020/wordml/sdtdatahash">
+                <mc:Fallback>
                   <w:pict>
                     <v:shape w14:anchorId="2BEE5854" id="_x0000_s1044" type="#_x0000_t202" style="position:absolute;left:0;text-align:left;margin-left:10.85pt;margin-top:5.5pt;width:151.3pt;height:47.35pt;z-index:251889152;visibility:visible;mso-wrap-style:square;mso-width-percent:0;mso-height-percent:0;mso-wrap-distance-left:9pt;mso-wrap-distance-top:3.6pt;mso-wrap-distance-right:9pt;mso-wrap-distance-bottom:3.6pt;mso-position-horizontal:absolute;mso-position-horizontal-relative:text;mso-position-vertical:absolute;mso-position-vertical-relative:text;mso-width-percent:0;mso-height-percent:0;mso-width-relative:margin;mso-height-relative:margin;v-text-anchor:top" o:gfxdata="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" filled="f" stroked="f">
                       <v:textbox>
@@ -6467,6 +7472,7 @@
                               </w:rPr>
                               <w:t>{#</w:t>
                             </w:r>
+                            <w:proofErr w:type="gramStart"/>
                             <w:r>
                               <w:rPr>
                                 <w:sz w:val="16"/>
@@ -6481,7 +7487,16 @@
                                 <w:szCs w:val="16"/>
                                 <w:lang w:val="en-US"/>
                               </w:rPr>
-                              <w:t>}{address}{/</w:t>
+                              <w:t>}{</w:t>
+                            </w:r>
+                            <w:proofErr w:type="gramEnd"/>
+                            <w:r>
+                              <w:rPr>
+                                <w:sz w:val="16"/>
+                                <w:szCs w:val="16"/>
+                                <w:lang w:val="en-US"/>
+                              </w:rPr>
+                              <w:t>address}{/</w:t>
                             </w:r>
                             <w:r>
                               <w:rPr>
@@ -6730,7 +7745,7 @@
                     </wp:anchor>
                   </w:drawing>
                 </mc:Choice>
-                <mc:Fallback xmlns:w16cex="http://schemas.microsoft.com/office/word/2018/wordml/cex" xmlns:w16="http://schemas.microsoft.com/office/word/2018/wordml" xmlns:w16sdtdh="http://schemas.microsoft.com/office/word/2020/wordml/sdtdatahash">
+                <mc:Fallback>
                   <w:pict>
                     <v:shape w14:anchorId="7D438028" id="_x0000_s1045" type="#_x0000_t202" style="position:absolute;margin-left:.25pt;margin-top:-2.2pt;width:133.35pt;height:18pt;z-index:251317760;visibility:visible;mso-wrap-style:square;mso-width-percent:0;mso-height-percent:0;mso-wrap-distance-left:9pt;mso-wrap-distance-top:3.6pt;mso-wrap-distance-right:9pt;mso-wrap-distance-bottom:3.6pt;mso-position-horizontal:absolute;mso-position-horizontal-relative:text;mso-position-vertical:absolute;mso-position-vertical-relative:text;mso-width-percent:0;mso-height-percent:0;mso-width-relative:margin;mso-height-relative:margin;v-text-anchor:top" o:gfxdata="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" filled="f" stroked="f">
                       <v:textbox>
@@ -6891,7 +7906,7 @@
                     </wp:anchor>
                   </w:drawing>
                 </mc:Choice>
-                <mc:Fallback xmlns:w16cex="http://schemas.microsoft.com/office/word/2018/wordml/cex" xmlns:w16="http://schemas.microsoft.com/office/word/2018/wordml" xmlns:w16sdtdh="http://schemas.microsoft.com/office/word/2020/wordml/sdtdatahash">
+                <mc:Fallback>
                   <w:pict>
                     <v:shape w14:anchorId="01057CDC" id="_x0000_s1046" type="#_x0000_t202" style="position:absolute;margin-left:2.1pt;margin-top:5.45pt;width:133.4pt;height:21.7pt;z-index:251328000;visibility:visible;mso-wrap-style:square;mso-width-percent:0;mso-height-percent:0;mso-wrap-distance-left:9pt;mso-wrap-distance-top:3.6pt;mso-wrap-distance-right:9pt;mso-wrap-distance-bottom:3.6pt;mso-position-horizontal:absolute;mso-position-horizontal-relative:text;mso-position-vertical:absolute;mso-position-vertical-relative:text;mso-width-percent:0;mso-height-percent:0;mso-width-relative:margin;mso-height-relative:margin;v-text-anchor:top" o:gfxdata="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" filled="f" stroked="f">
                       <v:textbox>
@@ -7088,6 +8103,7 @@
                                     </w:rPr>
                                     <w:t>{#</w:t>
                                   </w:r>
+                                  <w:proofErr w:type="gramStart"/>
                                   <w:r>
                                     <w:rPr>
                                       <w:sz w:val="16"/>
@@ -7102,7 +8118,26 @@
                                       <w:szCs w:val="16"/>
                                       <w:lang w:val="en-US"/>
                                     </w:rPr>
-                                    <w:t>}{phoneNumber}{/</w:t>
+                                    <w:t>}{</w:t>
+                                  </w:r>
+                                  <w:proofErr w:type="spellStart"/>
+                                  <w:proofErr w:type="gramEnd"/>
+                                  <w:r>
+                                    <w:rPr>
+                                      <w:sz w:val="16"/>
+                                      <w:szCs w:val="16"/>
+                                      <w:lang w:val="en-US"/>
+                                    </w:rPr>
+                                    <w:t>phoneNumber</w:t>
+                                  </w:r>
+                                  <w:proofErr w:type="spellEnd"/>
+                                  <w:r>
+                                    <w:rPr>
+                                      <w:sz w:val="16"/>
+                                      <w:szCs w:val="16"/>
+                                      <w:lang w:val="en-US"/>
+                                    </w:rPr>
+                                    <w:t>}{/</w:t>
                                   </w:r>
                                   <w:r>
                                     <w:rPr>
@@ -7138,7 +8173,7 @@
                     </wp:anchor>
                   </w:drawing>
                 </mc:Choice>
-                <mc:Fallback xmlns:w16cex="http://schemas.microsoft.com/office/word/2018/wordml/cex" xmlns:w16="http://schemas.microsoft.com/office/word/2018/wordml" xmlns:w16sdtdh="http://schemas.microsoft.com/office/word/2020/wordml/sdtdatahash">
+                <mc:Fallback>
                   <w:pict>
                     <v:shape w14:anchorId="2189E3AC" id="_x0000_s1047" type="#_x0000_t202" style="position:absolute;margin-left:-17.7pt;margin-top:-1.3pt;width:200.65pt;height:110.6pt;z-index:251804160;visibility:visible;mso-wrap-style:square;mso-width-percent:0;mso-height-percent:200;mso-wrap-distance-left:9pt;mso-wrap-distance-top:3.6pt;mso-wrap-distance-right:9pt;mso-wrap-distance-bottom:3.6pt;mso-position-horizontal:absolute;mso-position-horizontal-relative:text;mso-position-vertical:absolute;mso-position-vertical-relative:text;mso-width-percent:0;mso-height-percent:200;mso-width-relative:margin;mso-height-relative:margin;v-text-anchor:top" o:gfxdata="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" filled="f" stroked="f">
                       <v:textbox style="mso-fit-shape-to-text:t">
@@ -7159,6 +8194,7 @@
                               </w:rPr>
                               <w:t>{#</w:t>
                             </w:r>
+                            <w:proofErr w:type="gramStart"/>
                             <w:r>
                               <w:rPr>
                                 <w:sz w:val="16"/>
@@ -7173,7 +8209,26 @@
                                 <w:szCs w:val="16"/>
                                 <w:lang w:val="en-US"/>
                               </w:rPr>
-                              <w:t>}{phoneNumber}{/</w:t>
+                              <w:t>}{</w:t>
+                            </w:r>
+                            <w:proofErr w:type="spellStart"/>
+                            <w:proofErr w:type="gramEnd"/>
+                            <w:r>
+                              <w:rPr>
+                                <w:sz w:val="16"/>
+                                <w:szCs w:val="16"/>
+                                <w:lang w:val="en-US"/>
+                              </w:rPr>
+                              <w:t>phoneNumber</w:t>
+                            </w:r>
+                            <w:proofErr w:type="spellEnd"/>
+                            <w:r>
+                              <w:rPr>
+                                <w:sz w:val="16"/>
+                                <w:szCs w:val="16"/>
+                                <w:lang w:val="en-US"/>
+                              </w:rPr>
+                              <w:t>}{/</w:t>
                             </w:r>
                             <w:r>
                               <w:rPr>
@@ -7286,6 +8341,7 @@
                                     </w:rPr>
                                     <w:t>{#</w:t>
                                   </w:r>
+                                  <w:proofErr w:type="gramStart"/>
                                   <w:r>
                                     <w:rPr>
                                       <w:sz w:val="16"/>
@@ -7300,7 +8356,16 @@
                                       <w:szCs w:val="16"/>
                                       <w:lang w:val="en-US"/>
                                     </w:rPr>
-                                    <w:t>}{email}{/</w:t>
+                                    <w:t>}{</w:t>
+                                  </w:r>
+                                  <w:proofErr w:type="gramEnd"/>
+                                  <w:r>
+                                    <w:rPr>
+                                      <w:sz w:val="16"/>
+                                      <w:szCs w:val="16"/>
+                                      <w:lang w:val="en-US"/>
+                                    </w:rPr>
+                                    <w:t>email}{/</w:t>
                                   </w:r>
                                   <w:r>
                                     <w:rPr>
@@ -7336,7 +8401,7 @@
                     </wp:anchor>
                   </w:drawing>
                 </mc:Choice>
-                <mc:Fallback xmlns:w16cex="http://schemas.microsoft.com/office/word/2018/wordml/cex" xmlns:w16="http://schemas.microsoft.com/office/word/2018/wordml" xmlns:w16sdtdh="http://schemas.microsoft.com/office/word/2020/wordml/sdtdatahash">
+                <mc:Fallback>
                   <w:pict>
                     <v:shape w14:anchorId="2E6BCE7D" id="_x0000_s1048" type="#_x0000_t202" style="position:absolute;left:0;text-align:left;margin-left:5.45pt;margin-top:5.55pt;width:152.8pt;height:110.6pt;z-index:251812352;visibility:visible;mso-wrap-style:square;mso-width-percent:0;mso-height-percent:200;mso-wrap-distance-left:9pt;mso-wrap-distance-top:3.6pt;mso-wrap-distance-right:9pt;mso-wrap-distance-bottom:3.6pt;mso-position-horizontal:absolute;mso-position-horizontal-relative:text;mso-position-vertical:absolute;mso-position-vertical-relative:text;mso-width-percent:0;mso-height-percent:200;mso-width-relative:margin;mso-height-relative:margin;v-text-anchor:top" o:gfxdata="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" filled="f" stroked="f">
                       <v:textbox style="mso-fit-shape-to-text:t">
@@ -7357,6 +8422,7 @@
                               </w:rPr>
                               <w:t>{#</w:t>
                             </w:r>
+                            <w:proofErr w:type="gramStart"/>
                             <w:r>
                               <w:rPr>
                                 <w:sz w:val="16"/>
@@ -7371,7 +8437,16 @@
                                 <w:szCs w:val="16"/>
                                 <w:lang w:val="en-US"/>
                               </w:rPr>
-                              <w:t>}{email}{/</w:t>
+                              <w:t>}{</w:t>
+                            </w:r>
+                            <w:proofErr w:type="gramEnd"/>
+                            <w:r>
+                              <w:rPr>
+                                <w:sz w:val="16"/>
+                                <w:szCs w:val="16"/>
+                                <w:lang w:val="en-US"/>
+                              </w:rPr>
+                              <w:t>email}{/</w:t>
                             </w:r>
                             <w:r>
                               <w:rPr>
@@ -7542,7 +8617,35 @@
                                       <w:szCs w:val="16"/>
                                       <w:lang w:val="en-US"/>
                                     </w:rPr>
-                                    <w:t>{#entrant}{phoneNumber}{/entrant}</w:t>
+                                    <w:t>{#</w:t>
+                                  </w:r>
+                                  <w:proofErr w:type="gramStart"/>
+                                  <w:r>
+                                    <w:rPr>
+                                      <w:sz w:val="16"/>
+                                      <w:szCs w:val="16"/>
+                                      <w:lang w:val="en-US"/>
+                                    </w:rPr>
+                                    <w:t>entrant}{</w:t>
+                                  </w:r>
+                                  <w:proofErr w:type="spellStart"/>
+                                  <w:proofErr w:type="gramEnd"/>
+                                  <w:r>
+                                    <w:rPr>
+                                      <w:sz w:val="16"/>
+                                      <w:szCs w:val="16"/>
+                                      <w:lang w:val="en-US"/>
+                                    </w:rPr>
+                                    <w:t>phoneNumber</w:t>
+                                  </w:r>
+                                  <w:proofErr w:type="spellEnd"/>
+                                  <w:r>
+                                    <w:rPr>
+                                      <w:sz w:val="16"/>
+                                      <w:szCs w:val="16"/>
+                                      <w:lang w:val="en-US"/>
+                                    </w:rPr>
+                                    <w:t>}{/entrant}</w:t>
                                   </w:r>
                                 </w:p>
                               </w:txbxContent>
@@ -7562,7 +8665,7 @@
                     </wp:anchor>
                   </w:drawing>
                 </mc:Choice>
-                <mc:Fallback xmlns:w16cex="http://schemas.microsoft.com/office/word/2018/wordml/cex" xmlns:w16="http://schemas.microsoft.com/office/word/2018/wordml" xmlns:w16sdtdh="http://schemas.microsoft.com/office/word/2020/wordml/sdtdatahash">
+                <mc:Fallback>
                   <w:pict>
                     <v:shape w14:anchorId="5D8810F5" id="_x0000_s1049" type="#_x0000_t202" style="position:absolute;left:0;text-align:left;margin-left:7.05pt;margin-top:-1.45pt;width:149.8pt;height:110.6pt;z-index:251919872;visibility:visible;mso-wrap-style:square;mso-width-percent:0;mso-height-percent:0;mso-wrap-distance-left:9pt;mso-wrap-distance-top:3.6pt;mso-wrap-distance-right:9pt;mso-wrap-distance-bottom:3.6pt;mso-position-horizontal:absolute;mso-position-horizontal-relative:text;mso-position-vertical:absolute;mso-position-vertical-relative:text;mso-width-percent:0;mso-height-percent:0;mso-width-relative:margin;mso-height-relative:margin;v-text-anchor:top" o:gfxdata="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" filled="f" stroked="f">
                       <v:textbox style="mso-fit-shape-to-text:t">
@@ -7581,7 +8684,35 @@
                                 <w:szCs w:val="16"/>
                                 <w:lang w:val="en-US"/>
                               </w:rPr>
-                              <w:t>{#entrant}{phoneNumber}{/entrant}</w:t>
+                              <w:t>{#</w:t>
+                            </w:r>
+                            <w:proofErr w:type="gramStart"/>
+                            <w:r>
+                              <w:rPr>
+                                <w:sz w:val="16"/>
+                                <w:szCs w:val="16"/>
+                                <w:lang w:val="en-US"/>
+                              </w:rPr>
+                              <w:t>entrant}{</w:t>
+                            </w:r>
+                            <w:proofErr w:type="spellStart"/>
+                            <w:proofErr w:type="gramEnd"/>
+                            <w:r>
+                              <w:rPr>
+                                <w:sz w:val="16"/>
+                                <w:szCs w:val="16"/>
+                                <w:lang w:val="en-US"/>
+                              </w:rPr>
+                              <w:t>phoneNumber</w:t>
+                            </w:r>
+                            <w:proofErr w:type="spellEnd"/>
+                            <w:r>
+                              <w:rPr>
+                                <w:sz w:val="16"/>
+                                <w:szCs w:val="16"/>
+                                <w:lang w:val="en-US"/>
+                              </w:rPr>
+                              <w:t>}{/entrant}</w:t>
                             </w:r>
                           </w:p>
                         </w:txbxContent>
@@ -7676,7 +8807,25 @@
                                       <w:szCs w:val="16"/>
                                       <w:lang w:val="en-US"/>
                                     </w:rPr>
-                                    <w:t>{#entrant}{email}{/entrant}</w:t>
+                                    <w:t>{#</w:t>
+                                  </w:r>
+                                  <w:proofErr w:type="gramStart"/>
+                                  <w:r>
+                                    <w:rPr>
+                                      <w:sz w:val="16"/>
+                                      <w:szCs w:val="16"/>
+                                      <w:lang w:val="en-US"/>
+                                    </w:rPr>
+                                    <w:t>entrant}{</w:t>
+                                  </w:r>
+                                  <w:proofErr w:type="gramEnd"/>
+                                  <w:r>
+                                    <w:rPr>
+                                      <w:sz w:val="16"/>
+                                      <w:szCs w:val="16"/>
+                                      <w:lang w:val="en-US"/>
+                                    </w:rPr>
+                                    <w:t>email}{/entrant}</w:t>
                                   </w:r>
                                 </w:p>
                               </w:txbxContent>
@@ -7696,7 +8845,7 @@
                     </wp:anchor>
                   </w:drawing>
                 </mc:Choice>
-                <mc:Fallback xmlns:w16cex="http://schemas.microsoft.com/office/word/2018/wordml/cex" xmlns:w16="http://schemas.microsoft.com/office/word/2018/wordml" xmlns:w16sdtdh="http://schemas.microsoft.com/office/word/2020/wordml/sdtdatahash">
+                <mc:Fallback>
                   <w:pict>
                     <v:shape w14:anchorId="2E4F4C52" id="_x0000_s1050" type="#_x0000_t202" style="position:absolute;left:0;text-align:left;margin-left:8.7pt;margin-top:5.7pt;width:149.8pt;height:110.6pt;z-index:251986432;visibility:visible;mso-wrap-style:square;mso-width-percent:0;mso-height-percent:0;mso-wrap-distance-left:9pt;mso-wrap-distance-top:3.6pt;mso-wrap-distance-right:9pt;mso-wrap-distance-bottom:3.6pt;mso-position-horizontal:absolute;mso-position-horizontal-relative:text;mso-position-vertical:absolute;mso-position-vertical-relative:text;mso-width-percent:0;mso-height-percent:0;mso-width-relative:margin;mso-height-relative:margin;v-text-anchor:top" o:gfxdata="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" filled="f" stroked="f">
                       <v:textbox style="mso-fit-shape-to-text:t">
@@ -7715,7 +8864,25 @@
                                 <w:szCs w:val="16"/>
                                 <w:lang w:val="en-US"/>
                               </w:rPr>
-                              <w:t>{#entrant}{email}{/entrant}</w:t>
+                              <w:t>{#</w:t>
+                            </w:r>
+                            <w:proofErr w:type="gramStart"/>
+                            <w:r>
+                              <w:rPr>
+                                <w:sz w:val="16"/>
+                                <w:szCs w:val="16"/>
+                                <w:lang w:val="en-US"/>
+                              </w:rPr>
+                              <w:t>entrant}{</w:t>
+                            </w:r>
+                            <w:proofErr w:type="gramEnd"/>
+                            <w:r>
+                              <w:rPr>
+                                <w:sz w:val="16"/>
+                                <w:szCs w:val="16"/>
+                                <w:lang w:val="en-US"/>
+                              </w:rPr>
+                              <w:t>email}{/entrant}</w:t>
                             </w:r>
                           </w:p>
                         </w:txbxContent>
@@ -7896,7 +9063,7 @@
                     </wp:anchor>
                   </w:drawing>
                 </mc:Choice>
-                <mc:Fallback xmlns:w16cex="http://schemas.microsoft.com/office/word/2018/wordml/cex" xmlns:w16="http://schemas.microsoft.com/office/word/2018/wordml" xmlns:w16sdtdh="http://schemas.microsoft.com/office/word/2020/wordml/sdtdatahash">
+                <mc:Fallback>
                   <w:pict>
                     <v:shape w14:anchorId="3DED6BD5" id="_x0000_s1051" type="#_x0000_t202" style="position:absolute;margin-left:4.7pt;margin-top:-2.6pt;width:71.3pt;height:18pt;z-index:251876864;visibility:visible;mso-wrap-style:square;mso-width-percent:0;mso-height-percent:0;mso-wrap-distance-left:9pt;mso-wrap-distance-top:3.6pt;mso-wrap-distance-right:9pt;mso-wrap-distance-bottom:3.6pt;mso-position-horizontal:absolute;mso-position-horizontal-relative:text;mso-position-vertical:absolute;mso-position-vertical-relative:text;mso-width-percent:0;mso-height-percent:0;mso-width-relative:margin;mso-height-relative:margin;v-text-anchor:top" o:gfxdata="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" filled="f" stroked="f">
                       <v:textbox>
@@ -7933,7 +9100,6 @@
               <w:t>______________</w:t>
             </w:r>
           </w:p>
-          <w:bookmarkStart w:id="13" w:name="_Hlk142041579"/>
           <w:p>
             <w:pPr>
               <w:tabs>
@@ -7947,6 +9113,7 @@
                 <w:szCs w:val="12"/>
               </w:rPr>
             </w:pPr>
+            <w:bookmarkStart w:id="15" w:name="_Hlk142041579"/>
             <w:r>
               <w:rPr>
                 <w:bCs/>
@@ -8028,7 +9195,7 @@
                     </wp:anchor>
                   </w:drawing>
                 </mc:Choice>
-                <mc:Fallback xmlns:w16cex="http://schemas.microsoft.com/office/word/2018/wordml/cex" xmlns:w16="http://schemas.microsoft.com/office/word/2018/wordml" xmlns:w16sdtdh="http://schemas.microsoft.com/office/word/2020/wordml/sdtdatahash">
+                <mc:Fallback>
                   <w:pict>
                     <v:shape w14:anchorId="75E37E4C" id="_x0000_s1052" type="#_x0000_t202" style="position:absolute;margin-left:68.5pt;margin-top:5pt;width:100.15pt;height:18pt;z-index:251291136;visibility:visible;mso-wrap-style:square;mso-width-percent:0;mso-height-percent:0;mso-wrap-distance-left:9pt;mso-wrap-distance-top:3.6pt;mso-wrap-distance-right:9pt;mso-wrap-distance-bottom:3.6pt;mso-position-horizontal:absolute;mso-position-horizontal-relative:text;mso-position-vertical:absolute;mso-position-vertical-relative:text;mso-width-percent:0;mso-height-percent:0;mso-width-relative:margin;mso-height-relative:margin;v-text-anchor:top" o:gfxdata="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" filled="f" stroked="f">
                       <v:textbox>
@@ -8114,7 +9281,7 @@
               </w:rPr>
               <w:t xml:space="preserve">          (підпис)                            (власне ім’я ПРІЗВИЩЕ)</w:t>
             </w:r>
-            <w:bookmarkEnd w:id="13"/>
+            <w:bookmarkEnd w:id="15"/>
           </w:p>
         </w:tc>
         <w:tc>
@@ -8240,6 +9407,7 @@
                                     </w:rPr>
                                     <w:t>{#</w:t>
                                   </w:r>
+                                  <w:proofErr w:type="gramStart"/>
                                   <w:r>
                                     <w:rPr>
                                       <w:sz w:val="16"/>
@@ -8254,7 +9422,44 @@
                                       <w:szCs w:val="16"/>
                                       <w:lang w:val="en-US"/>
                                     </w:rPr>
-                                    <w:t>}{firstName} {bigName}{/</w:t>
+                                    <w:t>}{</w:t>
+                                  </w:r>
+                                  <w:proofErr w:type="spellStart"/>
+                                  <w:proofErr w:type="gramEnd"/>
+                                  <w:r>
+                                    <w:rPr>
+                                      <w:sz w:val="16"/>
+                                      <w:szCs w:val="16"/>
+                                      <w:lang w:val="en-US"/>
+                                    </w:rPr>
+                                    <w:t>firstName</w:t>
+                                  </w:r>
+                                  <w:proofErr w:type="spellEnd"/>
+                                  <w:r>
+                                    <w:rPr>
+                                      <w:sz w:val="16"/>
+                                      <w:szCs w:val="16"/>
+                                      <w:lang w:val="en-US"/>
+                                    </w:rPr>
+                                    <w:t>} {</w:t>
+                                  </w:r>
+                                  <w:proofErr w:type="spellStart"/>
+                                  <w:r>
+                                    <w:rPr>
+                                      <w:sz w:val="16"/>
+                                      <w:szCs w:val="16"/>
+                                      <w:lang w:val="en-US"/>
+                                    </w:rPr>
+                                    <w:t>bigName</w:t>
+                                  </w:r>
+                                  <w:proofErr w:type="spellEnd"/>
+                                  <w:r>
+                                    <w:rPr>
+                                      <w:sz w:val="16"/>
+                                      <w:szCs w:val="16"/>
+                                      <w:lang w:val="en-US"/>
+                                    </w:rPr>
+                                    <w:t>}{/</w:t>
                                   </w:r>
                                   <w:r>
                                     <w:rPr>
@@ -8290,7 +9495,7 @@
                     </wp:anchor>
                   </w:drawing>
                 </mc:Choice>
-                <mc:Fallback xmlns:w16cex="http://schemas.microsoft.com/office/word/2018/wordml/cex" xmlns:w16="http://schemas.microsoft.com/office/word/2018/wordml" xmlns:w16sdtdh="http://schemas.microsoft.com/office/word/2020/wordml/sdtdatahash">
+                <mc:Fallback>
                   <w:pict>
                     <v:shape w14:anchorId="021C717C" id="_x0000_s1053" type="#_x0000_t202" style="position:absolute;margin-left:-6.35pt;margin-top:5.15pt;width:229.6pt;height:110.6pt;z-index:251868672;visibility:visible;mso-wrap-style:square;mso-width-percent:0;mso-height-percent:0;mso-wrap-distance-left:9pt;mso-wrap-distance-top:3.6pt;mso-wrap-distance-right:9pt;mso-wrap-distance-bottom:3.6pt;mso-position-horizontal:absolute;mso-position-horizontal-relative:text;mso-position-vertical:absolute;mso-position-vertical-relative:text;mso-width-percent:0;mso-height-percent:0;mso-width-relative:margin;mso-height-relative:margin;v-text-anchor:top" o:gfxdata="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" filled="f" stroked="f">
                       <v:textbox style="mso-fit-shape-to-text:t">
@@ -8311,6 +9516,7 @@
                               </w:rPr>
                               <w:t>{#</w:t>
                             </w:r>
+                            <w:proofErr w:type="gramStart"/>
                             <w:r>
                               <w:rPr>
                                 <w:sz w:val="16"/>
@@ -8325,7 +9531,44 @@
                                 <w:szCs w:val="16"/>
                                 <w:lang w:val="en-US"/>
                               </w:rPr>
-                              <w:t>}{firstName} {bigName}{/</w:t>
+                              <w:t>}{</w:t>
+                            </w:r>
+                            <w:proofErr w:type="spellStart"/>
+                            <w:proofErr w:type="gramEnd"/>
+                            <w:r>
+                              <w:rPr>
+                                <w:sz w:val="16"/>
+                                <w:szCs w:val="16"/>
+                                <w:lang w:val="en-US"/>
+                              </w:rPr>
+                              <w:t>firstName</w:t>
+                            </w:r>
+                            <w:proofErr w:type="spellEnd"/>
+                            <w:r>
+                              <w:rPr>
+                                <w:sz w:val="16"/>
+                                <w:szCs w:val="16"/>
+                                <w:lang w:val="en-US"/>
+                              </w:rPr>
+                              <w:t>} {</w:t>
+                            </w:r>
+                            <w:proofErr w:type="spellStart"/>
+                            <w:r>
+                              <w:rPr>
+                                <w:sz w:val="16"/>
+                                <w:szCs w:val="16"/>
+                                <w:lang w:val="en-US"/>
+                              </w:rPr>
+                              <w:t>bigName</w:t>
+                            </w:r>
+                            <w:proofErr w:type="spellEnd"/>
+                            <w:r>
+                              <w:rPr>
+                                <w:sz w:val="16"/>
+                                <w:szCs w:val="16"/>
+                                <w:lang w:val="en-US"/>
+                              </w:rPr>
+                              <w:t>}{/</w:t>
                             </w:r>
                             <w:r>
                               <w:rPr>
@@ -8497,7 +9740,53 @@
                                       <w:szCs w:val="16"/>
                                       <w:lang w:val="en-US"/>
                                     </w:rPr>
-                                    <w:t>{#entrant}{firstName} {bigName}{/entrant}</w:t>
+                                    <w:t>{#</w:t>
+                                  </w:r>
+                                  <w:proofErr w:type="gramStart"/>
+                                  <w:r>
+                                    <w:rPr>
+                                      <w:sz w:val="16"/>
+                                      <w:szCs w:val="16"/>
+                                      <w:lang w:val="en-US"/>
+                                    </w:rPr>
+                                    <w:t>entrant}{</w:t>
+                                  </w:r>
+                                  <w:proofErr w:type="spellStart"/>
+                                  <w:proofErr w:type="gramEnd"/>
+                                  <w:r>
+                                    <w:rPr>
+                                      <w:sz w:val="16"/>
+                                      <w:szCs w:val="16"/>
+                                      <w:lang w:val="en-US"/>
+                                    </w:rPr>
+                                    <w:t>firstName</w:t>
+                                  </w:r>
+                                  <w:proofErr w:type="spellEnd"/>
+                                  <w:r>
+                                    <w:rPr>
+                                      <w:sz w:val="16"/>
+                                      <w:szCs w:val="16"/>
+                                      <w:lang w:val="en-US"/>
+                                    </w:rPr>
+                                    <w:t>} {</w:t>
+                                  </w:r>
+                                  <w:proofErr w:type="spellStart"/>
+                                  <w:r>
+                                    <w:rPr>
+                                      <w:sz w:val="16"/>
+                                      <w:szCs w:val="16"/>
+                                      <w:lang w:val="en-US"/>
+                                    </w:rPr>
+                                    <w:t>bigName</w:t>
+                                  </w:r>
+                                  <w:proofErr w:type="spellEnd"/>
+                                  <w:r>
+                                    <w:rPr>
+                                      <w:sz w:val="16"/>
+                                      <w:szCs w:val="16"/>
+                                      <w:lang w:val="en-US"/>
+                                    </w:rPr>
+                                    <w:t>}{/entrant}</w:t>
                                   </w:r>
                                 </w:p>
                               </w:txbxContent>
@@ -8517,7 +9806,7 @@
                     </wp:anchor>
                   </w:drawing>
                 </mc:Choice>
-                <mc:Fallback xmlns:w16cex="http://schemas.microsoft.com/office/word/2018/wordml/cex" xmlns:w16="http://schemas.microsoft.com/office/word/2018/wordml" xmlns:w16sdtdh="http://schemas.microsoft.com/office/word/2020/wordml/sdtdatahash">
+                <mc:Fallback>
                   <w:pict>
                     <v:shape w14:anchorId="456DA7FC" id="_x0000_s1054" type="#_x0000_t202" style="position:absolute;margin-left:3.95pt;margin-top:9.95pt;width:179pt;height:110.6pt;z-index:252045824;visibility:visible;mso-wrap-style:square;mso-width-percent:0;mso-height-percent:0;mso-wrap-distance-left:9pt;mso-wrap-distance-top:3.6pt;mso-wrap-distance-right:9pt;mso-wrap-distance-bottom:3.6pt;mso-position-horizontal:absolute;mso-position-horizontal-relative:text;mso-position-vertical:absolute;mso-position-vertical-relative:text;mso-width-percent:0;mso-height-percent:0;mso-width-relative:margin;mso-height-relative:margin;v-text-anchor:top" o:gfxdata="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" filled="f" stroked="f">
                       <v:textbox style="mso-fit-shape-to-text:t">
@@ -8536,7 +9825,53 @@
                                 <w:szCs w:val="16"/>
                                 <w:lang w:val="en-US"/>
                               </w:rPr>
-                              <w:t>{#entrant}{firstName} {bigName}{/entrant}</w:t>
+                              <w:t>{#</w:t>
+                            </w:r>
+                            <w:proofErr w:type="gramStart"/>
+                            <w:r>
+                              <w:rPr>
+                                <w:sz w:val="16"/>
+                                <w:szCs w:val="16"/>
+                                <w:lang w:val="en-US"/>
+                              </w:rPr>
+                              <w:t>entrant}{</w:t>
+                            </w:r>
+                            <w:proofErr w:type="spellStart"/>
+                            <w:proofErr w:type="gramEnd"/>
+                            <w:r>
+                              <w:rPr>
+                                <w:sz w:val="16"/>
+                                <w:szCs w:val="16"/>
+                                <w:lang w:val="en-US"/>
+                              </w:rPr>
+                              <w:t>firstName</w:t>
+                            </w:r>
+                            <w:proofErr w:type="spellEnd"/>
+                            <w:r>
+                              <w:rPr>
+                                <w:sz w:val="16"/>
+                                <w:szCs w:val="16"/>
+                                <w:lang w:val="en-US"/>
+                              </w:rPr>
+                              <w:t>} {</w:t>
+                            </w:r>
+                            <w:proofErr w:type="spellStart"/>
+                            <w:r>
+                              <w:rPr>
+                                <w:sz w:val="16"/>
+                                <w:szCs w:val="16"/>
+                                <w:lang w:val="en-US"/>
+                              </w:rPr>
+                              <w:t>bigName</w:t>
+                            </w:r>
+                            <w:proofErr w:type="spellEnd"/>
+                            <w:r>
+                              <w:rPr>
+                                <w:sz w:val="16"/>
+                                <w:szCs w:val="16"/>
+                                <w:lang w:val="en-US"/>
+                              </w:rPr>
+                              <w:t>}{/entrant}</w:t>
                             </w:r>
                           </w:p>
                         </w:txbxContent>
@@ -8655,8 +9990,6 @@
           <w:lang w:val="en-US"/>
         </w:rPr>
       </w:pPr>
-      <w:bookmarkStart w:id="14" w:name="_GoBack"/>
-      <w:bookmarkEnd w:id="14"/>
     </w:p>
     <w:p>
       <w:pPr>
@@ -8714,7 +10047,7 @@
       <w:headerReference w:type="even" r:id="rId8"/>
       <w:headerReference w:type="default" r:id="rId9"/>
       <w:pgSz w:w="11906" w:h="16838"/>
-      <w:pgMar w:top="-9" w:right="567" w:bottom="0" w:left="709" w:header="0" w:footer="0" w:gutter="0"/>
+      <w:pgMar w:top="-9" w:right="386" w:bottom="0" w:left="450" w:header="0" w:footer="0" w:gutter="0"/>
       <w:cols w:space="720"/>
       <w:docGrid w:linePitch="326"/>
     </w:sectPr>
@@ -9760,7 +11093,7 @@
 </file>
 
 <file path=customXml/itemProps1.xml><?xml version="1.0" encoding="utf-8"?>
-<ds:datastoreItem xmlns:ds="http://schemas.openxmlformats.org/officeDocument/2006/customXml" ds:itemID="{CCBA201E-6CA5-4AA1-94F4-4C4226E86C42}">
+<ds:datastoreItem xmlns:ds="http://schemas.openxmlformats.org/officeDocument/2006/customXml" ds:itemID="{21032180-4170-47B8-916F-A295E0B6A586}">
   <ds:schemaRefs>
     <ds:schemaRef ds:uri="http://schemas.openxmlformats.org/officeDocument/2006/bibliography"/>
   </ds:schemaRefs>

</xml_diff>

<commit_message>
added last string to payment templates
</commit_message>
<xml_diff>
--- a/admission-api/private/templates/BACHELOR_121_PROFESSIONAL_FULL_TIME_MONTHLY.docx
+++ b/admission-api/private/templates/BACHELOR_121_PROFESSIONAL_FULL_TIME_MONTHLY.docx
@@ -517,7 +517,7 @@
       <w:r>
         <w:rPr>
           <w:sz w:val="20"/>
-          <w:lang w:val="en-US"/>
+          <w:lang w:val="ru-RU"/>
         </w:rPr>
         <w:t>_____</w:t>
       </w:r>
@@ -565,7 +565,7 @@
       <w:r>
         <w:rPr>
           <w:sz w:val="20"/>
-          <w:lang w:val="en-US"/>
+          <w:lang w:val="ru-RU"/>
         </w:rPr>
         <w:t>_____</w:t>
       </w:r>
@@ -874,7 +874,7 @@
       <w:r>
         <w:rPr>
           <w:sz w:val="20"/>
-          <w:lang w:val="en-US"/>
+          <w:lang w:val="ru-RU"/>
         </w:rPr>
         <w:t>_____</w:t>
       </w:r>
@@ -2789,8 +2789,6 @@
         </w:rPr>
         <w:t xml:space="preserve"> зміни до Договору шляхом укладення додаткової угоди, в якій буде враховано графік виплат і розмір отриманого Здобувачем державного гранту та змінено порядок оплати вартості платної освітньої послуги, визначеного цим Договором.</w:t>
       </w:r>
-      <w:bookmarkStart w:id="10" w:name="_GoBack"/>
-      <w:bookmarkEnd w:id="10"/>
     </w:p>
     <w:p>
       <w:pPr>
@@ -2942,7 +2940,7 @@
           <w:sz w:val="20"/>
         </w:rPr>
       </w:pPr>
-      <w:bookmarkStart w:id="11" w:name="_Hlk139279374"/>
+      <w:bookmarkStart w:id="10" w:name="_Hlk139279374"/>
       <w:r>
         <w:rPr>
           <w:rFonts w:ascii="Times New Roman" w:hAnsi="Times New Roman"/>
@@ -2950,7 +2948,7 @@
         </w:rPr>
         <w:t>2. </w:t>
       </w:r>
-      <w:bookmarkStart w:id="12" w:name="_Hlk138845813"/>
+      <w:bookmarkStart w:id="11" w:name="_Hlk138845813"/>
       <w:r>
         <w:rPr>
           <w:rFonts w:ascii="Times New Roman" w:hAnsi="Times New Roman"/>
@@ -2991,7 +2989,7 @@
         <w:t xml:space="preserve"> тощо), зазначених в розділі VI договору.</w:t>
       </w:r>
     </w:p>
-    <w:bookmarkEnd w:id="11"/>
+    <w:bookmarkEnd w:id="10"/>
     <w:p>
       <w:pPr>
         <w:pStyle w:val="a6"/>
@@ -3010,7 +3008,7 @@
         </w:rPr>
         <w:t>3. Зміни до договору вносяться за згодою сторін шляхом підписання додаткових угод до договору, які є його невід’ємними частинами</w:t>
       </w:r>
-      <w:bookmarkEnd w:id="12"/>
+      <w:bookmarkEnd w:id="11"/>
       <w:r>
         <w:rPr>
           <w:rFonts w:ascii="Times New Roman" w:hAnsi="Times New Roman"/>
@@ -3669,7 +3667,7 @@
                                       <w:szCs w:val="16"/>
                                     </w:rPr>
                                   </w:pPr>
-                                  <w:bookmarkStart w:id="13" w:name="_Hlk141468956"/>
+                                  <w:bookmarkStart w:id="12" w:name="_Hlk141468956"/>
                                   <w:r>
                                     <w:rPr>
                                       <w:sz w:val="16"/>
@@ -3687,7 +3685,7 @@
                                     </w:rPr>
                                     <w:t>entrant}</w:t>
                                   </w:r>
-                                  <w:bookmarkEnd w:id="13"/>
+                                  <w:bookmarkEnd w:id="12"/>
                                   <w:r>
                                     <w:rPr>
                                       <w:sz w:val="16"/>
@@ -3746,7 +3744,7 @@
                                 <w:szCs w:val="16"/>
                               </w:rPr>
                             </w:pPr>
-                            <w:bookmarkStart w:id="14" w:name="_Hlk141468956"/>
+                            <w:bookmarkStart w:id="13" w:name="_Hlk141468956"/>
                             <w:r>
                               <w:rPr>
                                 <w:sz w:val="16"/>
@@ -3764,7 +3762,7 @@
                               </w:rPr>
                               <w:t>entrant}</w:t>
                             </w:r>
-                            <w:bookmarkEnd w:id="14"/>
+                            <w:bookmarkEnd w:id="13"/>
                             <w:r>
                               <w:rPr>
                                 <w:sz w:val="16"/>
@@ -9113,7 +9111,7 @@
                 <w:szCs w:val="12"/>
               </w:rPr>
             </w:pPr>
-            <w:bookmarkStart w:id="15" w:name="_Hlk142041579"/>
+            <w:bookmarkStart w:id="14" w:name="_Hlk142041579"/>
             <w:r>
               <w:rPr>
                 <w:bCs/>
@@ -9281,7 +9279,7 @@
               </w:rPr>
               <w:t xml:space="preserve">          (підпис)                            (власне ім’я ПРІЗВИЩЕ)</w:t>
             </w:r>
-            <w:bookmarkEnd w:id="15"/>
+            <w:bookmarkEnd w:id="14"/>
           </w:p>
         </w:tc>
         <w:tc>
@@ -10029,18 +10027,48 @@
       <w:pPr>
         <w:jc w:val="both"/>
         <w:rPr>
+          <w:bCs/>
+          <w:sz w:val="12"/>
+          <w:szCs w:val="12"/>
+        </w:rPr>
+      </w:pPr>
+      <w:r>
+        <w:rPr>
+          <w:bCs/>
+          <w:sz w:val="12"/>
+          <w:szCs w:val="12"/>
+        </w:rPr>
+        <w:t xml:space="preserve">          (підпис)                            (власне ім’я ПРІЗВИЩЕ)</w:t>
+      </w:r>
+      <w:bookmarkStart w:id="15" w:name="_GoBack"/>
+      <w:bookmarkEnd w:id="15"/>
+    </w:p>
+    <w:p>
+      <w:pPr>
+        <w:jc w:val="both"/>
+        <w:rPr>
           <w:i/>
           <w:sz w:val="12"/>
           <w:szCs w:val="12"/>
         </w:rPr>
       </w:pPr>
-      <w:r>
-        <w:rPr>
-          <w:bCs/>
+    </w:p>
+    <w:p>
+      <w:pPr>
+        <w:jc w:val="both"/>
+        <w:rPr>
+          <w:i/>
           <w:sz w:val="12"/>
           <w:szCs w:val="12"/>
         </w:rPr>
-        <w:t xml:space="preserve">          (підпис)                            (власне ім’я ПРІЗВИЩЕ)</w:t>
+      </w:pPr>
+      <w:r>
+        <w:rPr>
+          <w:i/>
+          <w:sz w:val="12"/>
+          <w:szCs w:val="12"/>
+        </w:rPr>
+        <w:t>* для договорів, стороною якого виступає замовник - юридична особа</w:t>
       </w:r>
     </w:p>
     <w:sectPr>
@@ -11093,7 +11121,7 @@
 </file>
 
 <file path=customXml/itemProps1.xml><?xml version="1.0" encoding="utf-8"?>
-<ds:datastoreItem xmlns:ds="http://schemas.openxmlformats.org/officeDocument/2006/customXml" ds:itemID="{21032180-4170-47B8-916F-A295E0B6A586}">
+<ds:datastoreItem xmlns:ds="http://schemas.openxmlformats.org/officeDocument/2006/customXml" ds:itemID="{D095F416-0E48-44ED-BABD-4A98C7A2AD23}">
   <ds:schemaRefs>
     <ds:schemaRef ds:uri="http://schemas.openxmlformats.org/officeDocument/2006/bibliography"/>
   </ds:schemaRefs>

</xml_diff>

<commit_message>
moved last string in payment templates
</commit_message>
<xml_diff>
--- a/admission-api/private/templates/BACHELOR_121_PROFESSIONAL_FULL_TIME_MONTHLY.docx
+++ b/admission-api/private/templates/BACHELOR_121_PROFESSIONAL_FULL_TIME_MONTHLY.docx
@@ -3245,7 +3245,7 @@
         <mc:AlternateContent>
           <mc:Choice Requires="wps">
             <w:drawing>
-              <wp:anchor distT="45720" distB="45720" distL="114300" distR="114300" simplePos="0" relativeHeight="251300352" behindDoc="0" locked="0" layoutInCell="1" allowOverlap="1" wp14:anchorId="4C24B7FC" wp14:editId="6E1EC32A">
+              <wp:anchor distT="45720" distB="45720" distL="114300" distR="114300" simplePos="0" relativeHeight="251300352" behindDoc="0" locked="0" layoutInCell="1" allowOverlap="1" wp14:anchorId="4C24B7FC" wp14:editId="212C7067">
                 <wp:simplePos x="0" y="0"/>
                 <wp:positionH relativeFrom="column">
                   <wp:posOffset>847513</wp:posOffset>
@@ -9941,6 +9941,116 @@
       <w:r>
         <w:rPr>
           <w:bCs/>
+          <w:noProof/>
+          <w:sz w:val="20"/>
+        </w:rPr>
+        <mc:AlternateContent>
+          <mc:Choice Requires="wps">
+            <w:drawing>
+              <wp:anchor distT="45720" distB="45720" distL="114300" distR="114300" simplePos="0" relativeHeight="252060160" behindDoc="0" locked="0" layoutInCell="1" allowOverlap="1" wp14:anchorId="2AEA8E9F" wp14:editId="6AA6FC1D">
+                <wp:simplePos x="0" y="0"/>
+                <wp:positionH relativeFrom="margin">
+                  <wp:posOffset>2152650</wp:posOffset>
+                </wp:positionH>
+                <wp:positionV relativeFrom="paragraph">
+                  <wp:posOffset>12700</wp:posOffset>
+                </wp:positionV>
+                <wp:extent cx="2495550" cy="238125"/>
+                <wp:effectExtent l="0" t="0" r="0" b="0"/>
+                <wp:wrapNone/>
+                <wp:docPr id="19" name="Текстове поле 2"/>
+                <wp:cNvGraphicFramePr>
+                  <a:graphicFrameLocks xmlns:a="http://schemas.openxmlformats.org/drawingml/2006/main"/>
+                </wp:cNvGraphicFramePr>
+                <a:graphic xmlns:a="http://schemas.openxmlformats.org/drawingml/2006/main">
+                  <a:graphicData uri="http://schemas.microsoft.com/office/word/2010/wordprocessingShape">
+                    <wps:wsp>
+                      <wps:cNvSpPr txBox="1">
+                        <a:spLocks noChangeArrowheads="1"/>
+                      </wps:cNvSpPr>
+                      <wps:spPr bwMode="auto">
+                        <a:xfrm>
+                          <a:off x="0" y="0"/>
+                          <a:ext cx="2495550" cy="238125"/>
+                        </a:xfrm>
+                        <a:prstGeom prst="rect">
+                          <a:avLst/>
+                        </a:prstGeom>
+                        <a:noFill/>
+                        <a:ln w="9525">
+                          <a:noFill/>
+                          <a:miter lim="800000"/>
+                          <a:headEnd/>
+                          <a:tailEnd/>
+                        </a:ln>
+                      </wps:spPr>
+                      <wps:txbx>
+                        <w:txbxContent>
+                          <w:p>
+                            <w:pPr>
+                              <w:rPr>
+                                <w:sz w:val="16"/>
+                                <w:szCs w:val="16"/>
+                              </w:rPr>
+                            </w:pPr>
+                            <w:r>
+                              <w:rPr>
+                                <w:i/>
+                                <w:sz w:val="12"/>
+                                <w:szCs w:val="12"/>
+                              </w:rPr>
+                              <w:t>* для договорів, стороною якого виступає замовник - юридична особа</w:t>
+                            </w:r>
+                          </w:p>
+                        </w:txbxContent>
+                      </wps:txbx>
+                      <wps:bodyPr rot="0" vert="horz" wrap="square" lIns="91440" tIns="45720" rIns="91440" bIns="45720" anchor="t" anchorCtr="0">
+                        <a:noAutofit/>
+                      </wps:bodyPr>
+                    </wps:wsp>
+                  </a:graphicData>
+                </a:graphic>
+                <wp14:sizeRelH relativeFrom="margin">
+                  <wp14:pctWidth>0</wp14:pctWidth>
+                </wp14:sizeRelH>
+                <wp14:sizeRelV relativeFrom="margin">
+                  <wp14:pctHeight>0</wp14:pctHeight>
+                </wp14:sizeRelV>
+              </wp:anchor>
+            </w:drawing>
+          </mc:Choice>
+          <mc:Fallback>
+            <w:pict>
+              <v:shape w14:anchorId="2AEA8E9F" id="_x0000_s1055" type="#_x0000_t202" style="position:absolute;margin-left:169.5pt;margin-top:1pt;width:196.5pt;height:18.75pt;z-index:252060160;visibility:visible;mso-wrap-style:square;mso-width-percent:0;mso-height-percent:0;mso-wrap-distance-left:9pt;mso-wrap-distance-top:3.6pt;mso-wrap-distance-right:9pt;mso-wrap-distance-bottom:3.6pt;mso-position-horizontal:absolute;mso-position-horizontal-relative:margin;mso-position-vertical:absolute;mso-position-vertical-relative:text;mso-width-percent:0;mso-height-percent:0;mso-width-relative:margin;mso-height-relative:margin;v-text-anchor:top" o:gfxdata="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" filled="f" stroked="f">
+                <v:textbox>
+                  <w:txbxContent>
+                    <w:p>
+                      <w:pPr>
+                        <w:rPr>
+                          <w:sz w:val="16"/>
+                          <w:szCs w:val="16"/>
+                        </w:rPr>
+                      </w:pPr>
+                      <w:r>
+                        <w:rPr>
+                          <w:i/>
+                          <w:sz w:val="12"/>
+                          <w:szCs w:val="12"/>
+                        </w:rPr>
+                        <w:t>* для договорів, стороною якого виступає замовник - юридична особа</w:t>
+                      </w:r>
+                    </w:p>
+                  </w:txbxContent>
+                </v:textbox>
+                <w10:wrap anchorx="margin"/>
+              </v:shape>
+            </w:pict>
+          </mc:Fallback>
+        </mc:AlternateContent>
+      </w:r>
+      <w:r>
+        <w:rPr>
+          <w:bCs/>
           <w:sz w:val="20"/>
         </w:rPr>
         <w:t>____________</w:t>
@@ -10042,34 +10152,6 @@
       </w:r>
       <w:bookmarkStart w:id="15" w:name="_GoBack"/>
       <w:bookmarkEnd w:id="15"/>
-    </w:p>
-    <w:p>
-      <w:pPr>
-        <w:jc w:val="both"/>
-        <w:rPr>
-          <w:i/>
-          <w:sz w:val="12"/>
-          <w:szCs w:val="12"/>
-        </w:rPr>
-      </w:pPr>
-    </w:p>
-    <w:p>
-      <w:pPr>
-        <w:jc w:val="both"/>
-        <w:rPr>
-          <w:i/>
-          <w:sz w:val="12"/>
-          <w:szCs w:val="12"/>
-        </w:rPr>
-      </w:pPr>
-      <w:r>
-        <w:rPr>
-          <w:i/>
-          <w:sz w:val="12"/>
-          <w:szCs w:val="12"/>
-        </w:rPr>
-        <w:t>* для договорів, стороною якого виступає замовник - юридична особа</w:t>
-      </w:r>
     </w:p>
     <w:sectPr>
       <w:headerReference w:type="even" r:id="rId8"/>
@@ -11121,7 +11203,7 @@
 </file>
 
 <file path=customXml/itemProps1.xml><?xml version="1.0" encoding="utf-8"?>
-<ds:datastoreItem xmlns:ds="http://schemas.openxmlformats.org/officeDocument/2006/customXml" ds:itemID="{D095F416-0E48-44ED-BABD-4A98C7A2AD23}">
+<ds:datastoreItem xmlns:ds="http://schemas.openxmlformats.org/officeDocument/2006/customXml" ds:itemID="{3C23CF37-EFD2-44DA-BC37-7CF0CE209333}">
   <ds:schemaRefs>
     <ds:schemaRef ds:uri="http://schemas.openxmlformats.org/officeDocument/2006/bibliography"/>
   </ds:schemaRefs>

</xml_diff>